<commit_message>
Cleaned up build strategy
</commit_message>
<xml_diff>
--- a/Documentation/RobotSimManualv0.1.docx
+++ b/Documentation/RobotSimManualv0.1.docx
@@ -1,6 +1,6 @@
 
 <file path=word/document.xml><?xml version="1.0" encoding="utf-8"?>
-<w:document xmlns:wpc="http://schemas.microsoft.com/office/word/2010/wordprocessingCanvas" xmlns:mc="http://schemas.openxmlformats.org/markup-compatibility/2006" xmlns:o="urn:schemas-microsoft-com:office:office" xmlns:r="http://schemas.openxmlformats.org/officeDocument/2006/relationships" xmlns:m="http://schemas.openxmlformats.org/officeDocument/2006/math" xmlns:v="urn:schemas-microsoft-com:vml" xmlns:wp14="http://schemas.microsoft.com/office/word/2010/wordprocessingDrawing" xmlns:wp="http://schemas.openxmlformats.org/drawingml/2006/wordprocessingDrawing" xmlns:w10="urn:schemas-microsoft-com:office:word" xmlns:w="http://schemas.openxmlformats.org/wordprocessingml/2006/main" xmlns:w14="http://schemas.microsoft.com/office/word/2010/wordml" xmlns:wpg="http://schemas.microsoft.com/office/word/2010/wordprocessingGroup" xmlns:wpi="http://schemas.microsoft.com/office/word/2010/wordprocessingInk" xmlns:wne="http://schemas.microsoft.com/office/word/2006/wordml" xmlns:wps="http://schemas.microsoft.com/office/word/2010/wordprocessingShape" mc:Ignorable="w14 wp14">
+<w:document xmlns:wpc="http://schemas.microsoft.com/office/word/2010/wordprocessingCanvas" xmlns:mc="http://schemas.openxmlformats.org/markup-compatibility/2006" xmlns:o="urn:schemas-microsoft-com:office:office" xmlns:r="http://schemas.openxmlformats.org/officeDocument/2006/relationships" xmlns:m="http://schemas.openxmlformats.org/officeDocument/2006/math" xmlns:v="urn:schemas-microsoft-com:vml" xmlns:wp14="http://schemas.microsoft.com/office/word/2010/wordprocessingDrawing" xmlns:wp="http://schemas.openxmlformats.org/drawingml/2006/wordprocessingDrawing" xmlns:w10="urn:schemas-microsoft-com:office:word" xmlns:w="http://schemas.openxmlformats.org/wordprocessingml/2006/main" xmlns:w14="http://schemas.microsoft.com/office/word/2010/wordml" xmlns:w15="http://schemas.microsoft.com/office/word/2012/wordml" xmlns:wpg="http://schemas.microsoft.com/office/word/2010/wordprocessingGroup" xmlns:wpi="http://schemas.microsoft.com/office/word/2010/wordprocessingInk" xmlns:wne="http://schemas.microsoft.com/office/word/2006/wordml" xmlns:wps="http://schemas.microsoft.com/office/word/2010/wordprocessingShape" mc:Ignorable="w14 w15 wp14">
   <w:body>
     <w:p>
       <w:pPr>
@@ -46,8 +46,6 @@
       <w:r>
         <w:t>27</w:t>
       </w:r>
-      <w:bookmarkStart w:id="0" w:name="_GoBack"/>
-      <w:bookmarkEnd w:id="0"/>
       <w:r>
         <w:t>/2013</w:t>
       </w:r>
@@ -3828,12 +3826,12 @@
         </w:numPr>
         <w:ind w:left="360"/>
       </w:pPr>
-      <w:bookmarkStart w:id="1" w:name="_Toc344985025"/>
+      <w:bookmarkStart w:id="0" w:name="_Toc344985025"/>
       <w:r>
         <w:lastRenderedPageBreak/>
         <w:t>What is RobotSim?</w:t>
       </w:r>
-      <w:bookmarkEnd w:id="1"/>
+      <w:bookmarkEnd w:id="0"/>
     </w:p>
     <w:p>
       <w:r>
@@ -3933,11 +3931,11 @@
           <w:numId w:val="2"/>
         </w:numPr>
       </w:pPr>
-      <w:bookmarkStart w:id="2" w:name="_Toc344985026"/>
+      <w:bookmarkStart w:id="1" w:name="_Toc344985026"/>
       <w:r>
         <w:t>Features</w:t>
       </w:r>
-      <w:bookmarkEnd w:id="2"/>
+      <w:bookmarkEnd w:id="1"/>
     </w:p>
     <w:p>
       <w:pPr>
@@ -4091,14 +4089,14 @@
           <w:numId w:val="2"/>
         </w:numPr>
       </w:pPr>
-      <w:bookmarkStart w:id="3" w:name="_Toc344985027"/>
+      <w:bookmarkStart w:id="2" w:name="_Toc344985027"/>
       <w:r>
         <w:t>Currently s</w:t>
       </w:r>
       <w:r>
         <w:t>upported platforms</w:t>
       </w:r>
-      <w:bookmarkEnd w:id="3"/>
+      <w:bookmarkEnd w:id="2"/>
     </w:p>
     <w:p>
       <w:pPr>
@@ -4185,7 +4183,7 @@
           <w:numId w:val="2"/>
         </w:numPr>
       </w:pPr>
-      <w:bookmarkStart w:id="4" w:name="_Toc344985028"/>
+      <w:bookmarkStart w:id="3" w:name="_Toc344985028"/>
       <w:r>
         <w:t xml:space="preserve">Comparison to </w:t>
       </w:r>
@@ -4195,7 +4193,7 @@
       <w:r>
         <w:t>packages</w:t>
       </w:r>
-      <w:bookmarkEnd w:id="4"/>
+      <w:bookmarkEnd w:id="3"/>
     </w:p>
     <w:p>
       <w:pPr>
@@ -4457,7 +4455,7 @@
         </w:numPr>
         <w:ind w:left="360"/>
       </w:pPr>
-      <w:bookmarkStart w:id="5" w:name="_Toc344985029"/>
+      <w:bookmarkStart w:id="4" w:name="_Toc344985029"/>
       <w:r>
         <w:lastRenderedPageBreak/>
         <w:t xml:space="preserve">Downloading </w:t>
@@ -4468,7 +4466,7 @@
       <w:r>
         <w:t>RobotSim</w:t>
       </w:r>
-      <w:bookmarkEnd w:id="5"/>
+      <w:bookmarkEnd w:id="4"/>
     </w:p>
     <w:p>
       <w:r>
@@ -4481,17 +4479,23 @@
         <w:t xml:space="preserve">available </w:t>
       </w:r>
       <w:r>
-        <w:t xml:space="preserve">via Subversion (SVN) </w:t>
+        <w:t xml:space="preserve">via </w:t>
+      </w:r>
+      <w:r>
+        <w:t>Github</w:t>
+      </w:r>
+      <w:r>
+        <w:t xml:space="preserve"> </w:t>
       </w:r>
       <w:r>
         <w:t xml:space="preserve">through </w:t>
       </w:r>
-      <w:hyperlink r:id="rId7" w:history="1">
+      <w:hyperlink r:id="rId6" w:history="1">
         <w:r>
           <w:rPr>
             <w:rStyle w:val="Hyperlink"/>
           </w:rPr>
-          <w:t>https://svn.soic.indiana.edu/hauserk/</w:t>
+          <w:t>https://github.com/krishauser/RobotSim/</w:t>
         </w:r>
       </w:hyperlink>
       <w:r>
@@ -4509,13 +4513,10 @@
         <w:pStyle w:val="Commandline"/>
       </w:pPr>
       <w:r>
-        <w:t>svn checkout https://</w:t>
-      </w:r>
-      <w:r>
-        <w:t>svn.soic</w:t>
-      </w:r>
-      <w:r>
-        <w:t>.indiana.edu/hauserk/RobotSim</w:t>
+        <w:t>git clone https://github.com/krishauser</w:t>
+      </w:r>
+      <w:r>
+        <w:t>/RobotSim</w:t>
       </w:r>
     </w:p>
     <w:p>
@@ -4525,7 +4526,13 @@
     </w:p>
     <w:p>
       <w:r>
-        <w:t>You will also need to obtain the following dependencies:</w:t>
+        <w:t>You will also need to obtain the following dependencies</w:t>
+      </w:r>
+      <w:r>
+        <w:t>, which may already be installed on your machine</w:t>
+      </w:r>
+      <w:r>
+        <w:t>:</w:t>
       </w:r>
     </w:p>
     <w:p>
@@ -4537,7 +4544,7 @@
         </w:numPr>
       </w:pPr>
       <w:r>
-        <w:t>KrisLibrary, also available at the above SVN link</w:t>
+        <w:t xml:space="preserve">GLUT </w:t>
       </w:r>
     </w:p>
     <w:p>
@@ -4549,103 +4556,31 @@
         </w:numPr>
       </w:pPr>
       <w:r>
-        <w:t xml:space="preserve">TinyXML (included in </w:t>
-      </w:r>
-      <w:r>
-        <w:rPr>
-          <w:rStyle w:val="FilenameChar"/>
-        </w:rPr>
-        <w:t>RobotSim/Library</w:t>
+        <w:t xml:space="preserve">GLPK, </w:t>
+      </w:r>
+      <w:r>
+        <w:t xml:space="preserve">the GNU Linear Programming Kit </w:t>
+      </w:r>
+    </w:p>
+    <w:p>
+      <w:pPr>
+        <w:pStyle w:val="ListParagraph"/>
+        <w:numPr>
+          <w:ilvl w:val="0"/>
+          <w:numId w:val="3"/>
+        </w:numPr>
+      </w:pPr>
+      <w:r>
+        <w:t>Python, NumPy, and PyGL, if you wish to use the Python bindings.</w:t>
+      </w:r>
+      <w:r>
+        <w:t xml:space="preserve">  (Tested only on Python 2.6 &amp; 2.7</w:t>
       </w:r>
       <w:r>
         <w:t>)</w:t>
       </w:r>
     </w:p>
     <w:p>
-      <w:pPr>
-        <w:pStyle w:val="ListParagraph"/>
-        <w:numPr>
-          <w:ilvl w:val="0"/>
-          <w:numId w:val="3"/>
-        </w:numPr>
-      </w:pPr>
-      <w:r>
-        <w:t>Open Dynamics Engine (ODE)</w:t>
-      </w:r>
-      <w:r>
-        <w:t>,</w:t>
-      </w:r>
-      <w:r>
-        <w:t xml:space="preserve"> </w:t>
-      </w:r>
-      <w:r>
-        <w:t xml:space="preserve">at least </w:t>
-      </w:r>
-      <w:r>
-        <w:t>v0.11</w:t>
-      </w:r>
-      <w:r>
-        <w:t xml:space="preserve"> </w:t>
-      </w:r>
-      <w:r>
-        <w:t>(v0.11.1 and v0.12 have been tested)</w:t>
-      </w:r>
-    </w:p>
-    <w:p>
-      <w:pPr>
-        <w:pStyle w:val="ListParagraph"/>
-        <w:numPr>
-          <w:ilvl w:val="0"/>
-          <w:numId w:val="3"/>
-        </w:numPr>
-      </w:pPr>
-      <w:r>
-        <w:t>GLUI</w:t>
-      </w:r>
-    </w:p>
-    <w:p>
-      <w:pPr>
-        <w:pStyle w:val="ListParagraph"/>
-        <w:numPr>
-          <w:ilvl w:val="0"/>
-          <w:numId w:val="3"/>
-        </w:numPr>
-      </w:pPr>
-      <w:r>
-        <w:t>GLUT (this may already be installed on your machine)</w:t>
-      </w:r>
-    </w:p>
-    <w:p>
-      <w:pPr>
-        <w:pStyle w:val="ListParagraph"/>
-        <w:numPr>
-          <w:ilvl w:val="0"/>
-          <w:numId w:val="3"/>
-        </w:numPr>
-      </w:pPr>
-      <w:r>
-        <w:t>GLPK, the GNU Linear Programming Kit (this may already be installed on your machine)</w:t>
-      </w:r>
-    </w:p>
-    <w:p>
-      <w:pPr>
-        <w:pStyle w:val="ListParagraph"/>
-        <w:numPr>
-          <w:ilvl w:val="0"/>
-          <w:numId w:val="3"/>
-        </w:numPr>
-      </w:pPr>
-      <w:r>
-        <w:t>Python, NumPy, and PyGL, if you wish to use the Python bindings.</w:t>
-      </w:r>
-      <w:r>
-        <w:t xml:space="preserve">  (Tested only on Python 2.6 &amp; 2.7</w:t>
-      </w:r>
-      <w:r>
-        <w:t>)</w:t>
-      </w:r>
-    </w:p>
-    <w:p>
       <w:r>
         <w:rPr>
           <w:b/>
@@ -4659,40 +4594,10 @@
         <w:t xml:space="preserve">To build </w:t>
       </w:r>
       <w:r>
-        <w:t>the Python API, certain systems</w:t>
-      </w:r>
-      <w:r>
-        <w:t xml:space="preserve"> (e.g., </w:t>
-      </w:r>
-      <w:r>
-        <w:t>64-bit Linux</w:t>
-      </w:r>
-      <w:r>
-        <w:t>)</w:t>
-      </w:r>
-      <w:r>
-        <w:t xml:space="preserve"> require you to compile ALL code with </w:t>
-      </w:r>
-      <w:r>
-        <w:rPr>
-          <w:rStyle w:val="InlinecodeChar"/>
-        </w:rPr>
-        <w:t>–fPIC</w:t>
-      </w:r>
-      <w:r>
-        <w:t xml:space="preserve"> in order to build a shared object file.  This requires setting:</w:t>
-      </w:r>
-    </w:p>
-    <w:p>
-      <w:pPr>
-        <w:pStyle w:val="ListParagraph"/>
-        <w:numPr>
-          <w:ilvl w:val="0"/>
-          <w:numId w:val="3"/>
-        </w:numPr>
-      </w:pPr>
-      <w:r>
-        <w:t>SHARED=YES in the TinyXml Makefile</w:t>
+        <w:t>the Python API</w:t>
+      </w:r>
+      <w:r>
+        <w:t>…</w:t>
       </w:r>
     </w:p>
     <w:p>
@@ -4708,35 +4613,385 @@
         </w:rPr>
       </w:pPr>
       <w:r>
-        <w:t xml:space="preserve">Configure ODE using </w:t>
+        <w:t xml:space="preserve">Set the LD_LIBRARY_PATH environment variable to include the locations of the TinyXML and ODE shared libraries, </w:t>
+      </w:r>
+      <w:r>
+        <w:t>or move the</w:t>
+      </w:r>
+      <w:r>
+        <w:t xml:space="preserve"> .so files into your </w:t>
+      </w:r>
+      <w:r>
+        <w:t xml:space="preserve">shared library </w:t>
+      </w:r>
+      <w:r>
+        <w:t>path.</w:t>
+      </w:r>
+    </w:p>
+    <w:p>
+      <w:r>
+        <w:rPr>
+          <w:b/>
+        </w:rPr>
+        <w:t>Building dependencies.</w:t>
+      </w:r>
+      <w:r>
+        <w:t xml:space="preserve"> </w:t>
+      </w:r>
+      <w:r>
+        <w:t>First, the dependencies must b</w:t>
+      </w:r>
+      <w:r>
+        <w:t xml:space="preserve">e </w:t>
+      </w:r>
+      <w:r>
+        <w:t>downloaded and built</w:t>
+      </w:r>
+      <w:r>
+        <w:t>.</w:t>
+      </w:r>
+      <w:r>
+        <w:t xml:space="preserve"> </w:t>
+      </w:r>
+      <w:r>
+        <w:t>GLUT and GLPK must first</w:t>
+      </w:r>
+      <w:r>
+        <w:t xml:space="preserve"> be installed in your library paths.</w:t>
+      </w:r>
+      <w:r>
+        <w:t xml:space="preserve">  KrisLibrary, TinyXML, GLUI, and ODE can be unpacked into the </w:t>
+      </w:r>
+      <w:r>
+        <w:rPr>
+          <w:rStyle w:val="FilenameChar"/>
+        </w:rPr>
+        <w:t xml:space="preserve">RobotSim/Library </w:t>
+      </w:r>
+      <w:r>
+        <w:t>folder using the command ‘</w:t>
       </w:r>
       <w:r>
         <w:rPr>
           <w:rStyle w:val="CommandlineChar"/>
         </w:rPr>
-        <w:t>./configure --enable-shared</w:t>
+        <w:t>make unpack-deps</w:t>
       </w:r>
       <w:r>
         <w:rPr>
           <w:rStyle w:val="CommandlineChar"/>
         </w:rPr>
+        <w:t>’</w:t>
+      </w:r>
+      <w:r>
+        <w:t>.</w:t>
+      </w:r>
+      <w:r>
+        <w:t xml:space="preserve">  After configuring the dependencies, they can be built using the command  ‘</w:t>
+      </w:r>
+      <w:r>
+        <w:rPr>
+          <w:rStyle w:val="CommandlineChar"/>
+        </w:rPr>
+        <w:t>make deps</w:t>
+      </w:r>
+      <w:r>
+        <w:rPr>
+          <w:rStyle w:val="CommandlineChar"/>
+        </w:rPr>
+        <w:t>’</w:t>
+      </w:r>
+      <w:r>
+        <w:t xml:space="preserve">.  </w:t>
+      </w:r>
+    </w:p>
+    <w:p>
+      <w:r>
+        <w:t>To configure the dependencies, consider the following notes:</w:t>
+      </w:r>
+    </w:p>
+    <w:p>
+      <w:pPr>
+        <w:pStyle w:val="ListParagraph"/>
+        <w:numPr>
+          <w:ilvl w:val="0"/>
+          <w:numId w:val="3"/>
+        </w:numPr>
+      </w:pPr>
+      <w:r>
+        <w:t>KrisLibrary must be</w:t>
+      </w:r>
+      <w:r>
+        <w:t xml:space="preserve"> configured for your particular system by editing </w:t>
+      </w:r>
+      <w:r>
+        <w:rPr>
+          <w:rStyle w:val="FilenameChar"/>
+        </w:rPr>
+        <w:t>Makefile.config</w:t>
+      </w:r>
+      <w:r>
+        <w:t>.  See the KrisLibrary readme for more details.</w:t>
+      </w:r>
+    </w:p>
+    <w:p>
+      <w:pPr>
+        <w:pStyle w:val="ListParagraph"/>
+        <w:numPr>
+          <w:ilvl w:val="0"/>
+          <w:numId w:val="3"/>
+        </w:numPr>
+        <w:rPr>
+          <w:b/>
+        </w:rPr>
+      </w:pPr>
+      <w:r>
+        <w:t>On Cygwin, KrisLibrary, GLUI, and RobotSim have been tested only using the W32API OpenGL implementation, NOT the X11 one.  This requires, e.g., in GLUI, setting LIBGL=-lglu32 –lopengl32, LIBGLUT=-lglut32, and CPPFLAGS=-I/usr/include/w32api –DGLUT_DISABLE_ATEXIT_HACK.</w:t>
+      </w:r>
+    </w:p>
+    <w:p>
+      <w:pPr>
+        <w:pStyle w:val="ListParagraph"/>
+        <w:numPr>
+          <w:ilvl w:val="0"/>
+          <w:numId w:val="3"/>
+        </w:numPr>
+      </w:pPr>
+      <w:r>
+        <w:t>During simulation, ODE will print many warning messages of the form “ODE Message 3: LCP internal error, s &lt;= 0”.  These can be safely ignored.  The output can be made less verbose by commenting out the appropriate lines in ode/src/lcp.cpp (lines 1238 and 1658 in ODE 0.11.1).</w:t>
+      </w:r>
+    </w:p>
+    <w:p>
+      <w:pPr>
+        <w:pStyle w:val="ListParagraph"/>
+        <w:numPr>
+          <w:ilvl w:val="0"/>
+          <w:numId w:val="3"/>
+        </w:numPr>
+      </w:pPr>
+      <w:r>
+        <w:t xml:space="preserve">On some Linux systems, ODE becomes unstable in single floating-point precision and may crash with assertion failures.  To enable double precision, configure ODE with </w:t>
+      </w:r>
+      <w:r>
+        <w:rPr>
+          <w:rStyle w:val="CommandlineChar"/>
+        </w:rPr>
+        <w:t>--enable-double-precision</w:t>
+      </w:r>
+      <w:r>
+        <w:t xml:space="preserve"> and edit ‘-DdSINGLE’ to ‘-DdDOUBLE’ in </w:t>
+      </w:r>
+      <w:r>
+        <w:rPr>
+          <w:rStyle w:val="FilenameChar"/>
+        </w:rPr>
+        <w:t>RobotiSim/Makefile.config</w:t>
+      </w:r>
+      <w:r>
+        <w:t>.</w:t>
+      </w:r>
+    </w:p>
+    <w:p>
+      <w:pPr>
+        <w:rPr>
+          <w:b/>
+        </w:rPr>
+      </w:pPr>
+      <w:r>
+        <w:rPr>
+          <w:b/>
+        </w:rPr>
+        <w:t xml:space="preserve">Building documentation. </w:t>
+      </w:r>
+      <w:r>
+        <w:t>To build the documentation using Doxygen, type ‘</w:t>
+      </w:r>
+      <w:r>
+        <w:rPr>
+          <w:rStyle w:val="CommandlineChar"/>
+        </w:rPr>
+        <w:t>make docs</w:t>
+      </w:r>
+      <w:r>
+        <w:rPr>
+          <w:rStyle w:val="FilenameChar"/>
+        </w:rPr>
+        <w:t>’</w:t>
+      </w:r>
+      <w:r>
+        <w:t>.</w:t>
+      </w:r>
+    </w:p>
+    <w:p>
+      <w:r>
+        <w:rPr>
+          <w:b/>
+        </w:rPr>
+        <w:t xml:space="preserve">Building </w:t>
+      </w:r>
+      <w:r>
+        <w:rPr>
+          <w:b/>
+        </w:rPr>
+        <w:t xml:space="preserve">static library and </w:t>
+      </w:r>
+      <w:r>
+        <w:rPr>
+          <w:b/>
+        </w:rPr>
+        <w:t>apps.</w:t>
+      </w:r>
+      <w:r>
         <w:t xml:space="preserve"> </w:t>
       </w:r>
       <w:r>
-        <w:t>(and possibly</w:t>
+        <w:t>The static library is built using ‘</w:t>
+      </w:r>
+      <w:r>
+        <w:rPr>
+          <w:rStyle w:val="CommandlineChar"/>
+        </w:rPr>
+        <w:t>make lib</w:t>
+      </w:r>
+      <w:r>
+        <w:rPr>
+          <w:rStyle w:val="CommandlineChar"/>
+        </w:rPr>
+        <w:t>’</w:t>
+      </w:r>
+      <w:r>
+        <w:t xml:space="preserve">. </w:t>
+      </w:r>
+      <w:r>
+        <w:t>The main apps to build are RobotTest, SimTest, and RobotPose.</w:t>
       </w:r>
       <w:r>
         <w:t xml:space="preserve"> </w:t>
       </w:r>
       <w:r>
+        <w:t>Typing ‘</w:t>
+      </w:r>
+      <w:r>
         <w:rPr>
           <w:rStyle w:val="CommandlineChar"/>
         </w:rPr>
-        <w:t>--enable-double-precision</w:t>
-      </w:r>
-      <w:r>
-        <w:t>, see note in Optional section below)</w:t>
-      </w:r>
+        <w:t>make [target]</w:t>
+      </w:r>
+      <w:r>
+        <w:t>’ will build the target.</w:t>
+      </w:r>
+    </w:p>
+    <w:p>
+      <w:r>
+        <w:rPr>
+          <w:b/>
+        </w:rPr>
+        <w:t>Building Python bindings.</w:t>
+      </w:r>
+      <w:r>
+        <w:t xml:space="preserve"> Once the RobotSim static library is built, the </w:t>
+      </w:r>
+      <w:r>
+        <w:t>P</w:t>
+      </w:r>
+      <w:r>
+        <w:t xml:space="preserve">ython bindings in </w:t>
+      </w:r>
+      <w:r>
+        <w:rPr>
+          <w:rStyle w:val="FilenameChar"/>
+        </w:rPr>
+        <w:t>RobotSim/</w:t>
+      </w:r>
+      <w:r>
+        <w:rPr>
+          <w:rStyle w:val="FilenameChar"/>
+        </w:rPr>
+        <w:t>Python/robot</w:t>
+      </w:r>
+      <w:r>
+        <w:t xml:space="preserve"> can be built.</w:t>
+      </w:r>
+      <w:r>
+        <w:t xml:space="preserve"> </w:t>
+      </w:r>
+      <w:r>
+        <w:t xml:space="preserve">After editing </w:t>
+      </w:r>
+      <w:r>
+        <w:rPr>
+          <w:rStyle w:val="FilenameChar"/>
+        </w:rPr>
+        <w:t>RobotSim/Python/robot/</w:t>
+      </w:r>
+      <w:r>
+        <w:rPr>
+          <w:rStyle w:val="FilenameChar"/>
+        </w:rPr>
+        <w:t>setup.py</w:t>
+      </w:r>
+      <w:r>
+        <w:t xml:space="preserve"> to point to the relevant directories, type </w:t>
+      </w:r>
+      <w:r>
+        <w:t>‘</w:t>
+      </w:r>
+      <w:r>
+        <w:rPr>
+          <w:rStyle w:val="CommandlineChar"/>
+        </w:rPr>
+        <w:t>make</w:t>
+      </w:r>
+      <w:r>
+        <w:rPr>
+          <w:rStyle w:val="CommandlineChar"/>
+        </w:rPr>
+        <w:t xml:space="preserve"> python</w:t>
+      </w:r>
+      <w:r>
+        <w:t>’</w:t>
+      </w:r>
+      <w:r>
+        <w:t xml:space="preserve"> inside </w:t>
+      </w:r>
+      <w:r>
+        <w:rPr>
+          <w:rStyle w:val="FilenameChar"/>
+        </w:rPr>
+        <w:t>RobotSim/</w:t>
+      </w:r>
+      <w:r>
+        <w:t xml:space="preserve">. </w:t>
+      </w:r>
+      <w:r>
+        <w:t>‘</w:t>
+      </w:r>
+      <w:r>
+        <w:rPr>
+          <w:rStyle w:val="CommandlineChar"/>
+        </w:rPr>
+        <w:t xml:space="preserve">make </w:t>
+      </w:r>
+      <w:r>
+        <w:rPr>
+          <w:rStyle w:val="CommandlineChar"/>
+        </w:rPr>
+        <w:t>python-</w:t>
+      </w:r>
+      <w:r>
+        <w:rPr>
+          <w:rStyle w:val="CommandlineChar"/>
+        </w:rPr>
+        <w:t>docs</w:t>
+      </w:r>
+      <w:r>
+        <w:t>’ will build the Python API documentation.</w:t>
+      </w:r>
+      <w:r>
+        <w:t xml:space="preserve"> </w:t>
+      </w:r>
+      <w:bookmarkStart w:id="5" w:name="_GoBack"/>
+      <w:bookmarkEnd w:id="5"/>
     </w:p>
     <w:p>
       <w:pPr>
@@ -4746,495 +5001,6 @@
           <w:numId w:val="3"/>
         </w:numPr>
       </w:pPr>
-      <w:r>
-        <w:t xml:space="preserve">Ensure </w:t>
-      </w:r>
-      <w:r>
-        <w:t xml:space="preserve">–fPIC </w:t>
-      </w:r>
-      <w:r>
-        <w:t xml:space="preserve">is set in </w:t>
-      </w:r>
-      <w:r>
-        <w:t xml:space="preserve">CPPFLAGS in </w:t>
-      </w:r>
-      <w:r>
-        <w:rPr>
-          <w:rStyle w:val="FilenameChar"/>
-        </w:rPr>
-        <w:t>KrisLibrary/Makefile.template</w:t>
-      </w:r>
-      <w:r>
-        <w:t xml:space="preserve"> and CFLAGS in </w:t>
-      </w:r>
-      <w:r>
-        <w:rPr>
-          <w:rStyle w:val="FilenameChar"/>
-        </w:rPr>
-        <w:t>KrisLibrary/geometry/PQP/Makefile</w:t>
-      </w:r>
-      <w:r>
-        <w:t>.</w:t>
-      </w:r>
-    </w:p>
-    <w:p>
-      <w:pPr>
-        <w:pStyle w:val="ListParagraph"/>
-        <w:numPr>
-          <w:ilvl w:val="0"/>
-          <w:numId w:val="3"/>
-        </w:numPr>
-        <w:rPr>
-          <w:rStyle w:val="CommandlineChar"/>
-          <w:rFonts w:asciiTheme="minorHAnsi" w:hAnsiTheme="minorHAnsi" w:cstheme="minorBidi"/>
-        </w:rPr>
-      </w:pPr>
-      <w:r>
-        <w:t xml:space="preserve">Set the LD_LIBRARY_PATH environment variable to include the locations of the TinyXML and ODE shared libraries, </w:t>
-      </w:r>
-      <w:r>
-        <w:t>or move the</w:t>
-      </w:r>
-      <w:r>
-        <w:t xml:space="preserve"> .so files into your </w:t>
-      </w:r>
-      <w:r>
-        <w:t xml:space="preserve">shared library </w:t>
-      </w:r>
-      <w:r>
-        <w:t>path.</w:t>
-      </w:r>
-    </w:p>
-    <w:p>
-      <w:r>
-        <w:rPr>
-          <w:b/>
-        </w:rPr>
-        <w:t>Building dependencies.</w:t>
-      </w:r>
-      <w:r>
-        <w:t xml:space="preserve"> </w:t>
-      </w:r>
-      <w:r>
-        <w:t>First, the dependencies must b</w:t>
-      </w:r>
-      <w:r>
-        <w:t>e built, with</w:t>
-      </w:r>
-      <w:r>
-        <w:t xml:space="preserve"> </w:t>
-      </w:r>
-      <w:r>
-        <w:t>KrisLibrary built last.</w:t>
-      </w:r>
-      <w:r>
-        <w:t xml:space="preserve"> </w:t>
-      </w:r>
-      <w:r>
-        <w:t xml:space="preserve">See </w:t>
-      </w:r>
-      <w:r>
-        <w:rPr>
-          <w:rStyle w:val="FilenameChar"/>
-        </w:rPr>
-        <w:t>KrisLibrary/readme.txt</w:t>
-      </w:r>
-      <w:r>
-        <w:t xml:space="preserve"> for build instructions.</w:t>
-      </w:r>
-      <w:r>
-        <w:t xml:space="preserve"> </w:t>
-      </w:r>
-      <w:r>
-        <w:t>GLUT and GLPK should be installed in your library paths.</w:t>
-      </w:r>
-    </w:p>
-    <w:p>
-      <w:r>
-        <w:rPr>
-          <w:b/>
-        </w:rPr>
-        <w:t xml:space="preserve">Building </w:t>
-      </w:r>
-      <w:r>
-        <w:rPr>
-          <w:b/>
-        </w:rPr>
-        <w:t xml:space="preserve">the </w:t>
-      </w:r>
-      <w:r>
-        <w:rPr>
-          <w:b/>
-        </w:rPr>
-        <w:t>RobotSim</w:t>
-      </w:r>
-      <w:r>
-        <w:rPr>
-          <w:b/>
-        </w:rPr>
-        <w:t xml:space="preserve"> static library</w:t>
-      </w:r>
-      <w:r>
-        <w:rPr>
-          <w:b/>
-        </w:rPr>
-        <w:t>.</w:t>
-      </w:r>
-      <w:r>
-        <w:t xml:space="preserve"> Add links to KrisLibrary, ODE, T</w:t>
-      </w:r>
-      <w:r>
-        <w:t xml:space="preserve">inyXML, and GLUI to the </w:t>
-      </w:r>
-      <w:r>
-        <w:rPr>
-          <w:rStyle w:val="FilenameChar"/>
-        </w:rPr>
-        <w:t>RobotSim/Library</w:t>
-      </w:r>
-      <w:r>
-        <w:t xml:space="preserve"> f</w:t>
-      </w:r>
-      <w:r>
-        <w:t>older.</w:t>
-      </w:r>
-      <w:r>
-        <w:t xml:space="preserve"> </w:t>
-      </w:r>
-      <w:r>
-        <w:t xml:space="preserve">In the </w:t>
-      </w:r>
-      <w:r>
-        <w:rPr>
-          <w:rStyle w:val="FilenameChar"/>
-        </w:rPr>
-        <w:t>RobotSim</w:t>
-      </w:r>
-      <w:r>
-        <w:rPr>
-          <w:rStyle w:val="FilenameChar"/>
-        </w:rPr>
-        <w:t>/</w:t>
-      </w:r>
-      <w:r>
-        <w:t xml:space="preserve"> folder, ‘</w:t>
-      </w:r>
-      <w:r>
-        <w:rPr>
-          <w:rStyle w:val="CommandlineChar"/>
-        </w:rPr>
-        <w:t>make lib</w:t>
-      </w:r>
-      <w:r>
-        <w:t>’ should make the RobotSim static library.</w:t>
-      </w:r>
-      <w:r>
-        <w:t xml:space="preserve"> </w:t>
-      </w:r>
-      <w:r>
-        <w:t xml:space="preserve">Include/linking errors should be fixed by editing </w:t>
-      </w:r>
-      <w:r>
-        <w:rPr>
-          <w:rStyle w:val="FilenameChar"/>
-        </w:rPr>
-        <w:t>Makefile.config</w:t>
-      </w:r>
-      <w:r>
-        <w:t>.</w:t>
-      </w:r>
-    </w:p>
-    <w:p>
-      <w:pPr>
-        <w:rPr>
-          <w:b/>
-        </w:rPr>
-      </w:pPr>
-      <w:r>
-        <w:rPr>
-          <w:b/>
-        </w:rPr>
-        <w:t xml:space="preserve">Building documentation. </w:t>
-      </w:r>
-      <w:r>
-        <w:t>To build the documentation using Doxygen, type ‘</w:t>
-      </w:r>
-      <w:r>
-        <w:rPr>
-          <w:rStyle w:val="CommandlineChar"/>
-        </w:rPr>
-        <w:t>make docs</w:t>
-      </w:r>
-      <w:r>
-        <w:rPr>
-          <w:rStyle w:val="FilenameChar"/>
-        </w:rPr>
-        <w:t>’</w:t>
-      </w:r>
-      <w:r>
-        <w:t>.</w:t>
-      </w:r>
-    </w:p>
-    <w:p>
-      <w:r>
-        <w:rPr>
-          <w:b/>
-        </w:rPr>
-        <w:t>Building apps.</w:t>
-      </w:r>
-      <w:r>
-        <w:t xml:space="preserve"> The main apps to build are RobotTest, SimTest, and RobotPose.</w:t>
-      </w:r>
-      <w:r>
-        <w:t xml:space="preserve"> </w:t>
-      </w:r>
-      <w:r>
-        <w:t>Typing ‘</w:t>
-      </w:r>
-      <w:r>
-        <w:rPr>
-          <w:rStyle w:val="CommandlineChar"/>
-        </w:rPr>
-        <w:t>make [target]</w:t>
-      </w:r>
-      <w:r>
-        <w:t>’ will build the target.</w:t>
-      </w:r>
-    </w:p>
-    <w:p>
-      <w:r>
-        <w:rPr>
-          <w:b/>
-        </w:rPr>
-        <w:t>Building Python bindings.</w:t>
-      </w:r>
-      <w:r>
-        <w:t xml:space="preserve"> Once the RobotSim static library is built, the </w:t>
-      </w:r>
-      <w:r>
-        <w:t>P</w:t>
-      </w:r>
-      <w:r>
-        <w:t xml:space="preserve">ython bindings in </w:t>
-      </w:r>
-      <w:r>
-        <w:rPr>
-          <w:rStyle w:val="FilenameChar"/>
-        </w:rPr>
-        <w:t>RobotSim/</w:t>
-      </w:r>
-      <w:r>
-        <w:rPr>
-          <w:rStyle w:val="FilenameChar"/>
-        </w:rPr>
-        <w:t>Python/robot</w:t>
-      </w:r>
-      <w:r>
-        <w:t xml:space="preserve"> can be built.</w:t>
-      </w:r>
-      <w:r>
-        <w:t xml:space="preserve"> </w:t>
-      </w:r>
-      <w:r>
-        <w:t xml:space="preserve">After editing </w:t>
-      </w:r>
-      <w:r>
-        <w:rPr>
-          <w:rStyle w:val="FilenameChar"/>
-        </w:rPr>
-        <w:t>setup.py</w:t>
-      </w:r>
-      <w:r>
-        <w:t xml:space="preserve"> to point to the relevant directories, type </w:t>
-      </w:r>
-      <w:r>
-        <w:t>‘</w:t>
-      </w:r>
-      <w:r>
-        <w:rPr>
-          <w:rStyle w:val="CommandlineChar"/>
-        </w:rPr>
-        <w:t>make</w:t>
-      </w:r>
-      <w:r>
-        <w:t>’</w:t>
-      </w:r>
-      <w:r>
-        <w:t xml:space="preserve"> inside </w:t>
-      </w:r>
-      <w:r>
-        <w:rPr>
-          <w:rStyle w:val="FilenameChar"/>
-        </w:rPr>
-        <w:t>RobotSim/</w:t>
-      </w:r>
-      <w:r>
-        <w:rPr>
-          <w:rStyle w:val="FilenameChar"/>
-        </w:rPr>
-        <w:t>Python/robot</w:t>
-      </w:r>
-      <w:r>
-        <w:t xml:space="preserve">. </w:t>
-      </w:r>
-      <w:r>
-        <w:t>‘</w:t>
-      </w:r>
-      <w:r>
-        <w:rPr>
-          <w:rStyle w:val="CommandlineChar"/>
-        </w:rPr>
-        <w:t>make docs</w:t>
-      </w:r>
-      <w:r>
-        <w:t>’ will build the Python API documentation.</w:t>
-      </w:r>
-      <w:r>
-        <w:t xml:space="preserve">  You may also build the </w:t>
-      </w:r>
-      <w:r>
-        <w:rPr>
-          <w:rStyle w:val="FilenameChar"/>
-        </w:rPr>
-        <w:t>RobotSim/</w:t>
-      </w:r>
-      <w:r>
-        <w:rPr>
-          <w:rStyle w:val="FilenameChar"/>
-        </w:rPr>
-        <w:t>Python/geometry</w:t>
-      </w:r>
-      <w:r>
-        <w:t xml:space="preserve"> and </w:t>
-      </w:r>
-      <w:r>
-        <w:rPr>
-          <w:rStyle w:val="FilenameChar"/>
-        </w:rPr>
-        <w:t>RobotSim/Python/motionplanning</w:t>
-      </w:r>
-      <w:r>
-        <w:t xml:space="preserve"> modules as well.</w:t>
-      </w:r>
-    </w:p>
-    <w:p>
-      <w:pPr>
-        <w:rPr>
-          <w:b/>
-        </w:rPr>
-      </w:pPr>
-      <w:r>
-        <w:rPr>
-          <w:b/>
-        </w:rPr>
-        <w:t>Optional.</w:t>
-      </w:r>
-    </w:p>
-    <w:p>
-      <w:pPr>
-        <w:pStyle w:val="ListParagraph"/>
-        <w:numPr>
-          <w:ilvl w:val="0"/>
-          <w:numId w:val="3"/>
-        </w:numPr>
-      </w:pPr>
-      <w:r>
-        <w:lastRenderedPageBreak/>
-        <w:t xml:space="preserve">During simulation, ODE will print </w:t>
-      </w:r>
-      <w:r>
-        <w:t xml:space="preserve">many </w:t>
-      </w:r>
-      <w:r>
-        <w:t xml:space="preserve">warning messages </w:t>
-      </w:r>
-      <w:r>
-        <w:t>of the form</w:t>
-      </w:r>
-      <w:r>
-        <w:t xml:space="preserve"> </w:t>
-      </w:r>
-      <w:r>
-        <w:t>“</w:t>
-      </w:r>
-      <w:r>
-        <w:t xml:space="preserve">ODE Message 3: </w:t>
-      </w:r>
-      <w:r>
-        <w:t>LCP internal</w:t>
-      </w:r>
-      <w:r>
-        <w:t xml:space="preserve"> error, s &lt;= 0</w:t>
-      </w:r>
-      <w:r>
-        <w:t>”.  These can be safely ignored</w:t>
-      </w:r>
-      <w:r>
-        <w:t>.  The output</w:t>
-      </w:r>
-      <w:r>
-        <w:t xml:space="preserve"> </w:t>
-      </w:r>
-      <w:r>
-        <w:t xml:space="preserve">can be made less verbose </w:t>
-      </w:r>
-      <w:r>
-        <w:t xml:space="preserve">by commenting out </w:t>
-      </w:r>
-      <w:r>
-        <w:t>the appropriate lines in ode/src/lcp.cpp (</w:t>
-      </w:r>
-      <w:r>
-        <w:t>line</w:t>
-      </w:r>
-      <w:r>
-        <w:t>s</w:t>
-      </w:r>
-      <w:r>
-        <w:t xml:space="preserve"> 1238 </w:t>
-      </w:r>
-      <w:r>
-        <w:t xml:space="preserve">and 1658 </w:t>
-      </w:r>
-      <w:r>
-        <w:t>in ODE 0.11</w:t>
-      </w:r>
-      <w:r>
-        <w:t>.1)</w:t>
-      </w:r>
-      <w:r>
-        <w:t>.</w:t>
-      </w:r>
-    </w:p>
-    <w:p>
-      <w:pPr>
-        <w:pStyle w:val="ListParagraph"/>
-        <w:numPr>
-          <w:ilvl w:val="0"/>
-          <w:numId w:val="3"/>
-        </w:numPr>
-      </w:pPr>
-      <w:r>
-        <w:t xml:space="preserve">On some Linux systems, ODE becomes unstable in single floating-point precision and may crash with assertion failures.  To enable double precision, configure ODE with </w:t>
-      </w:r>
-      <w:r>
-        <w:rPr>
-          <w:rStyle w:val="CommandlineChar"/>
-        </w:rPr>
-        <w:t>--enable-double-precision</w:t>
-      </w:r>
-      <w:r>
-        <w:t xml:space="preserve"> and edit ‘-DdSINGLE’ to ‘-DdDOUBLE’ in </w:t>
-      </w:r>
-      <w:r>
-        <w:rPr>
-          <w:rStyle w:val="FilenameChar"/>
-        </w:rPr>
-        <w:t>RobotiSim/Makefile.config</w:t>
-      </w:r>
-      <w:r>
-        <w:t xml:space="preserve">. </w:t>
-      </w:r>
       <w:r>
         <w:br w:type="page"/>
       </w:r>
@@ -5342,7 +5108,7 @@
                                           <pic:cNvPicPr/>
                                         </pic:nvPicPr>
                                         <pic:blipFill>
-                                          <a:blip r:embed="rId8">
+                                          <a:blip r:embed="rId7">
                                             <a:extLst>
                                               <a:ext uri="{28A0092B-C50C-407E-A947-70E740481C1C}">
                                                 <a14:useLocalDpi xmlns:a14="http://schemas.microsoft.com/office/drawing/2010/main" val="0"/>
@@ -5416,7 +5182,7 @@
           </mc:Choice>
           <mc:Fallback>
             <w:pict>
-              <v:shapetype id="_x0000_t202" coordsize="21600,21600" o:spt="202" path="m,l,21600r21600,l21600,xe">
+              <v:shapetype w14:anchorId="4E0C1E9A" id="_x0000_t202" coordsize="21600,21600" o:spt="202" path="m,l,21600r21600,l21600,xe">
                 <v:stroke joinstyle="miter"/>
                 <v:path gradientshapeok="t" o:connecttype="rect"/>
               </v:shapetype>
@@ -5447,7 +5213,7 @@
                                     <pic:cNvPicPr/>
                                   </pic:nvPicPr>
                                   <pic:blipFill>
-                                    <a:blip r:embed="rId9">
+                                    <a:blip r:embed="rId7">
                                       <a:extLst>
                                         <a:ext uri="{28A0092B-C50C-407E-A947-70E740481C1C}">
                                           <a14:useLocalDpi xmlns:a14="http://schemas.microsoft.com/office/drawing/2010/main" val="0"/>
@@ -5651,7 +5417,7 @@
                                           <pic:cNvPicPr/>
                                         </pic:nvPicPr>
                                         <pic:blipFill>
-                                          <a:blip r:embed="rId10">
+                                          <a:blip r:embed="rId8">
                                             <a:extLst>
                                               <a:ext uri="{28A0092B-C50C-407E-A947-70E740481C1C}">
                                                 <a14:useLocalDpi xmlns:a14="http://schemas.microsoft.com/office/drawing/2010/main" val="0"/>
@@ -5732,7 +5498,7 @@
           </mc:Choice>
           <mc:Fallback>
             <w:pict>
-              <v:shape id="Text Box 4" o:spid="_x0000_s1027" type="#_x0000_t202" style="position:absolute;left:0;text-align:left;margin-left:44.95pt;margin-top:38.95pt;width:344.25pt;height:120.75pt;z-index:251661312;visibility:visible;mso-wrap-style:square;mso-width-percent:0;mso-wrap-distance-left:9pt;mso-wrap-distance-top:0;mso-wrap-distance-right:9pt;mso-wrap-distance-bottom:0;mso-position-horizontal:absolute;mso-position-horizontal-relative:text;mso-position-vertical:absolute;mso-position-vertical-relative:text;mso-width-percent:0;mso-width-relative:margin;v-text-anchor:top" o:gfxdata="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" fillcolor="white [3201]" stroked="f" strokeweight=".5pt">
+              <v:shape w14:anchorId="63BC548C" id="Text Box 4" o:spid="_x0000_s1027" type="#_x0000_t202" style="position:absolute;left:0;text-align:left;margin-left:44.95pt;margin-top:38.95pt;width:344.25pt;height:120.75pt;z-index:251661312;visibility:visible;mso-wrap-style:square;mso-width-percent:0;mso-wrap-distance-left:9pt;mso-wrap-distance-top:0;mso-wrap-distance-right:9pt;mso-wrap-distance-bottom:0;mso-position-horizontal:absolute;mso-position-horizontal-relative:text;mso-position-vertical:absolute;mso-position-vertical-relative:text;mso-width-percent:0;mso-width-relative:margin;v-text-anchor:top" o:gfxdata="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" fillcolor="white [3201]" stroked="f" strokeweight=".5pt">
                 <v:textbox style="mso-fit-shape-to-text:t" inset=",0,,0">
                   <w:txbxContent>
                     <w:p>
@@ -5759,7 +5525,7 @@
                                     <pic:cNvPicPr/>
                                   </pic:nvPicPr>
                                   <pic:blipFill>
-                                    <a:blip r:embed="rId11">
+                                    <a:blip r:embed="rId8">
                                       <a:extLst>
                                         <a:ext uri="{28A0092B-C50C-407E-A947-70E740481C1C}">
                                           <a14:useLocalDpi xmlns:a14="http://schemas.microsoft.com/office/drawing/2010/main" val="0"/>
@@ -5954,7 +5720,7 @@
                                           <pic:cNvPicPr/>
                                         </pic:nvPicPr>
                                         <pic:blipFill>
-                                          <a:blip r:embed="rId12">
+                                          <a:blip r:embed="rId9">
                                             <a:extLst>
                                               <a:ext uri="{28A0092B-C50C-407E-A947-70E740481C1C}">
                                                 <a14:useLocalDpi xmlns:a14="http://schemas.microsoft.com/office/drawing/2010/main" val="0"/>
@@ -6038,7 +5804,7 @@
           </mc:Choice>
           <mc:Fallback>
             <w:pict>
-              <v:shape id="Text Box 7" o:spid="_x0000_s1028" type="#_x0000_t202" style="position:absolute;margin-left:47.95pt;margin-top:5.15pt;width:344.25pt;height:120.75pt;z-index:251663360;visibility:visible;mso-wrap-style:square;mso-width-percent:0;mso-wrap-distance-left:9pt;mso-wrap-distance-top:0;mso-wrap-distance-right:9pt;mso-wrap-distance-bottom:0;mso-position-horizontal:absolute;mso-position-horizontal-relative:text;mso-position-vertical:absolute;mso-position-vertical-relative:text;mso-width-percent:0;mso-width-relative:margin;v-text-anchor:top" o:gfxdata="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" fillcolor="white [3201]" stroked="f" strokeweight=".5pt">
+              <v:shape w14:anchorId="0AA81F04" id="Text Box 7" o:spid="_x0000_s1028" type="#_x0000_t202" style="position:absolute;margin-left:47.95pt;margin-top:5.15pt;width:344.25pt;height:120.75pt;z-index:251663360;visibility:visible;mso-wrap-style:square;mso-width-percent:0;mso-wrap-distance-left:9pt;mso-wrap-distance-top:0;mso-wrap-distance-right:9pt;mso-wrap-distance-bottom:0;mso-position-horizontal:absolute;mso-position-horizontal-relative:text;mso-position-vertical:absolute;mso-position-vertical-relative:text;mso-width-percent:0;mso-width-relative:margin;v-text-anchor:top" o:gfxdata="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" fillcolor="white [3201]" stroked="f" strokeweight=".5pt">
                 <v:textbox style="mso-fit-shape-to-text:t" inset=",0,,0">
                   <w:txbxContent>
                     <w:p>
@@ -6065,7 +5831,7 @@
                                     <pic:cNvPicPr/>
                                   </pic:nvPicPr>
                                   <pic:blipFill>
-                                    <a:blip r:embed="rId13">
+                                    <a:blip r:embed="rId9">
                                       <a:extLst>
                                         <a:ext uri="{28A0092B-C50C-407E-A947-70E740481C1C}">
                                           <a14:useLocalDpi xmlns:a14="http://schemas.microsoft.com/office/drawing/2010/main" val="0"/>
@@ -6788,13 +6554,7 @@
         <w:t xml:space="preserve">” </w:t>
       </w:r>
       <w:r>
-        <w:t>stores the current posed configuration</w:t>
-      </w:r>
-      <w:r>
-        <w:t>, stance, or hold</w:t>
-      </w:r>
-      <w:r>
-        <w:t xml:space="preserve"> to the resource library</w:t>
+        <w:t>stores the current posed configuration, stance, or hold to the resource library</w:t>
       </w:r>
       <w:r>
         <w:t>.</w:t>
@@ -17663,7 +17423,7 @@
       <w:r>
         <w:t xml:space="preserve">TeamHubo in the DARPA Robotics Challenge: </w:t>
       </w:r>
-      <w:hyperlink r:id="rId14" w:history="1">
+      <w:hyperlink r:id="rId10" w:history="1">
         <w:r>
           <w:rPr>
             <w:rStyle w:val="Hyperlink"/>
@@ -17696,10 +17456,7 @@
         <w:t>.</w:t>
       </w:r>
       <w:r>
-        <w:t xml:space="preserve"> </w:t>
-      </w:r>
-      <w:r>
-        <w:t>Robotics: Science and Systems, 2013</w:t>
+        <w:t xml:space="preserve"> Robotics: Science and Systems, 2013</w:t>
       </w:r>
       <w:r>
         <w:t xml:space="preserve">. </w:t>
@@ -17876,7 +17633,7 @@
 </file>
 
 <file path=word/numbering.xml><?xml version="1.0" encoding="utf-8"?>
-<w:numbering xmlns:wpc="http://schemas.microsoft.com/office/word/2010/wordprocessingCanvas" xmlns:mc="http://schemas.openxmlformats.org/markup-compatibility/2006" xmlns:o="urn:schemas-microsoft-com:office:office" xmlns:r="http://schemas.openxmlformats.org/officeDocument/2006/relationships" xmlns:m="http://schemas.openxmlformats.org/officeDocument/2006/math" xmlns:v="urn:schemas-microsoft-com:vml" xmlns:wp14="http://schemas.microsoft.com/office/word/2010/wordprocessingDrawing" xmlns:wp="http://schemas.openxmlformats.org/drawingml/2006/wordprocessingDrawing" xmlns:w10="urn:schemas-microsoft-com:office:word" xmlns:w="http://schemas.openxmlformats.org/wordprocessingml/2006/main" xmlns:w14="http://schemas.microsoft.com/office/word/2010/wordml" xmlns:wpg="http://schemas.microsoft.com/office/word/2010/wordprocessingGroup" xmlns:wpi="http://schemas.microsoft.com/office/word/2010/wordprocessingInk" xmlns:wne="http://schemas.microsoft.com/office/word/2006/wordml" xmlns:wps="http://schemas.microsoft.com/office/word/2010/wordprocessingShape" mc:Ignorable="w14 wp14">
+<w:numbering xmlns:wpc="http://schemas.microsoft.com/office/word/2010/wordprocessingCanvas" xmlns:mc="http://schemas.openxmlformats.org/markup-compatibility/2006" xmlns:o="urn:schemas-microsoft-com:office:office" xmlns:r="http://schemas.openxmlformats.org/officeDocument/2006/relationships" xmlns:m="http://schemas.openxmlformats.org/officeDocument/2006/math" xmlns:v="urn:schemas-microsoft-com:vml" xmlns:wp14="http://schemas.microsoft.com/office/word/2010/wordprocessingDrawing" xmlns:wp="http://schemas.openxmlformats.org/drawingml/2006/wordprocessingDrawing" xmlns:w10="urn:schemas-microsoft-com:office:word" xmlns:w="http://schemas.openxmlformats.org/wordprocessingml/2006/main" xmlns:w14="http://schemas.microsoft.com/office/word/2010/wordml" xmlns:w15="http://schemas.microsoft.com/office/word/2012/wordml" xmlns:wpg="http://schemas.microsoft.com/office/word/2010/wordprocessingGroup" xmlns:wpi="http://schemas.microsoft.com/office/word/2010/wordprocessingInk" xmlns:wne="http://schemas.microsoft.com/office/word/2006/wordml" xmlns:wps="http://schemas.microsoft.com/office/word/2010/wordprocessingShape" mc:Ignorable="w14 w15 wp14">
   <w:abstractNum w:abstractNumId="0">
     <w:nsid w:val="02E24E33"/>
     <w:multiLevelType w:val="hybridMultilevel"/>
@@ -19101,7 +18858,7 @@
 </file>
 
 <file path=word/styles.xml><?xml version="1.0" encoding="utf-8"?>
-<w:styles xmlns:mc="http://schemas.openxmlformats.org/markup-compatibility/2006" xmlns:r="http://schemas.openxmlformats.org/officeDocument/2006/relationships" xmlns:w="http://schemas.openxmlformats.org/wordprocessingml/2006/main" xmlns:w14="http://schemas.microsoft.com/office/word/2010/wordml" mc:Ignorable="w14">
+<w:styles xmlns:mc="http://schemas.openxmlformats.org/markup-compatibility/2006" xmlns:r="http://schemas.openxmlformats.org/officeDocument/2006/relationships" xmlns:w="http://schemas.openxmlformats.org/wordprocessingml/2006/main" xmlns:w14="http://schemas.microsoft.com/office/word/2010/wordml" xmlns:w15="http://schemas.microsoft.com/office/word/2012/wordml" mc:Ignorable="w14 w15">
   <w:docDefaults>
     <w:rPrDefault>
       <w:rPr>
@@ -19117,144 +18874,378 @@
       </w:pPr>
     </w:pPrDefault>
   </w:docDefaults>
-  <w:latentStyles w:defLockedState="0" w:defUIPriority="99" w:defSemiHidden="1" w:defUnhideWhenUsed="1" w:defQFormat="0" w:count="267">
-    <w:lsdException w:name="Normal" w:semiHidden="0" w:uiPriority="0" w:unhideWhenUsed="0" w:qFormat="1"/>
-    <w:lsdException w:name="heading 1" w:semiHidden="0" w:uiPriority="9" w:unhideWhenUsed="0" w:qFormat="1"/>
-    <w:lsdException w:name="heading 2" w:uiPriority="9" w:qFormat="1"/>
-    <w:lsdException w:name="heading 3" w:uiPriority="9" w:qFormat="1"/>
-    <w:lsdException w:name="heading 4" w:uiPriority="9" w:qFormat="1"/>
-    <w:lsdException w:name="heading 5" w:uiPriority="9" w:qFormat="1"/>
-    <w:lsdException w:name="heading 6" w:uiPriority="9" w:qFormat="1"/>
-    <w:lsdException w:name="heading 7" w:uiPriority="9" w:qFormat="1"/>
-    <w:lsdException w:name="heading 8" w:uiPriority="9" w:qFormat="1"/>
-    <w:lsdException w:name="heading 9" w:uiPriority="9" w:qFormat="1"/>
-    <w:lsdException w:name="toc 1" w:uiPriority="39"/>
-    <w:lsdException w:name="toc 2" w:uiPriority="39"/>
-    <w:lsdException w:name="toc 3" w:uiPriority="39"/>
-    <w:lsdException w:name="toc 4" w:uiPriority="39"/>
-    <w:lsdException w:name="toc 5" w:uiPriority="39"/>
-    <w:lsdException w:name="toc 6" w:uiPriority="39"/>
-    <w:lsdException w:name="toc 7" w:uiPriority="39"/>
-    <w:lsdException w:name="toc 8" w:uiPriority="39"/>
-    <w:lsdException w:name="toc 9" w:uiPriority="39"/>
-    <w:lsdException w:name="caption" w:uiPriority="35" w:qFormat="1"/>
-    <w:lsdException w:name="Title" w:semiHidden="0" w:uiPriority="10" w:unhideWhenUsed="0" w:qFormat="1"/>
-    <w:lsdException w:name="Default Paragraph Font" w:uiPriority="1"/>
-    <w:lsdException w:name="Subtitle" w:semiHidden="0" w:uiPriority="11" w:unhideWhenUsed="0" w:qFormat="1"/>
-    <w:lsdException w:name="Strong" w:semiHidden="0" w:uiPriority="22" w:unhideWhenUsed="0" w:qFormat="1"/>
-    <w:lsdException w:name="Emphasis" w:semiHidden="0" w:uiPriority="20" w:unhideWhenUsed="0" w:qFormat="1"/>
-    <w:lsdException w:name="Table Grid" w:semiHidden="0" w:uiPriority="59" w:unhideWhenUsed="0"/>
-    <w:lsdException w:name="Placeholder Text" w:unhideWhenUsed="0"/>
-    <w:lsdException w:name="No Spacing" w:semiHidden="0" w:uiPriority="1" w:unhideWhenUsed="0" w:qFormat="1"/>
-    <w:lsdException w:name="Light Shading" w:semiHidden="0" w:uiPriority="60" w:unhideWhenUsed="0"/>
-    <w:lsdException w:name="Light List" w:semiHidden="0" w:uiPriority="61" w:unhideWhenUsed="0"/>
-    <w:lsdException w:name="Light Grid" w:semiHidden="0" w:uiPriority="62" w:unhideWhenUsed="0"/>
-    <w:lsdException w:name="Medium Shading 1" w:semiHidden="0" w:uiPriority="63" w:unhideWhenUsed="0"/>
-    <w:lsdException w:name="Medium Shading 2" w:semiHidden="0" w:uiPriority="64" w:unhideWhenUsed="0"/>
-    <w:lsdException w:name="Medium List 1" w:semiHidden="0" w:uiPriority="65" w:unhideWhenUsed="0"/>
-    <w:lsdException w:name="Medium List 2" w:semiHidden="0" w:uiPriority="66" w:unhideWhenUsed="0"/>
-    <w:lsdException w:name="Medium Grid 1" w:semiHidden="0" w:uiPriority="67" w:unhideWhenUsed="0"/>
-    <w:lsdException w:name="Medium Grid 2" w:semiHidden="0" w:uiPriority="68" w:unhideWhenUsed="0"/>
-    <w:lsdException w:name="Medium Grid 3" w:semiHidden="0" w:uiPriority="69" w:unhideWhenUsed="0"/>
-    <w:lsdException w:name="Dark List" w:semiHidden="0" w:uiPriority="70" w:unhideWhenUsed="0"/>
-    <w:lsdException w:name="Colorful Shading" w:semiHidden="0" w:uiPriority="71" w:unhideWhenUsed="0"/>
-    <w:lsdException w:name="Colorful List" w:semiHidden="0" w:uiPriority="72" w:unhideWhenUsed="0"/>
-    <w:lsdException w:name="Colorful Grid" w:semiHidden="0" w:uiPriority="73" w:unhideWhenUsed="0"/>
-    <w:lsdException w:name="Light Shading Accent 1" w:semiHidden="0" w:uiPriority="60" w:unhideWhenUsed="0"/>
-    <w:lsdException w:name="Light List Accent 1" w:semiHidden="0" w:uiPriority="61" w:unhideWhenUsed="0"/>
-    <w:lsdException w:name="Light Grid Accent 1" w:semiHidden="0" w:uiPriority="62" w:unhideWhenUsed="0"/>
-    <w:lsdException w:name="Medium Shading 1 Accent 1" w:semiHidden="0" w:uiPriority="63" w:unhideWhenUsed="0"/>
-    <w:lsdException w:name="Medium Shading 2 Accent 1" w:semiHidden="0" w:uiPriority="64" w:unhideWhenUsed="0"/>
-    <w:lsdException w:name="Medium List 1 Accent 1" w:semiHidden="0" w:uiPriority="65" w:unhideWhenUsed="0"/>
-    <w:lsdException w:name="Revision" w:unhideWhenUsed="0"/>
-    <w:lsdException w:name="List Paragraph" w:semiHidden="0" w:uiPriority="34" w:unhideWhenUsed="0" w:qFormat="1"/>
-    <w:lsdException w:name="Quote" w:semiHidden="0" w:uiPriority="29" w:unhideWhenUsed="0" w:qFormat="1"/>
-    <w:lsdException w:name="Intense Quote" w:semiHidden="0" w:uiPriority="30" w:unhideWhenUsed="0" w:qFormat="1"/>
-    <w:lsdException w:name="Medium List 2 Accent 1" w:semiHidden="0" w:uiPriority="66" w:unhideWhenUsed="0"/>
-    <w:lsdException w:name="Medium Grid 1 Accent 1" w:semiHidden="0" w:uiPriority="67" w:unhideWhenUsed="0"/>
-    <w:lsdException w:name="Medium Grid 2 Accent 1" w:semiHidden="0" w:uiPriority="68" w:unhideWhenUsed="0"/>
-    <w:lsdException w:name="Medium Grid 3 Accent 1" w:semiHidden="0" w:uiPriority="69" w:unhideWhenUsed="0"/>
-    <w:lsdException w:name="Dark List Accent 1" w:semiHidden="0" w:uiPriority="70" w:unhideWhenUsed="0"/>
-    <w:lsdException w:name="Colorful Shading Accent 1" w:semiHidden="0" w:uiPriority="71" w:unhideWhenUsed="0"/>
-    <w:lsdException w:name="Colorful List Accent 1" w:semiHidden="0" w:uiPriority="72" w:unhideWhenUsed="0"/>
-    <w:lsdException w:name="Colorful Grid Accent 1" w:semiHidden="0" w:uiPriority="73" w:unhideWhenUsed="0"/>
-    <w:lsdException w:name="Light Shading Accent 2" w:semiHidden="0" w:uiPriority="60" w:unhideWhenUsed="0"/>
-    <w:lsdException w:name="Light List Accent 2" w:semiHidden="0" w:uiPriority="61" w:unhideWhenUsed="0"/>
-    <w:lsdException w:name="Light Grid Accent 2" w:semiHidden="0" w:uiPriority="62" w:unhideWhenUsed="0"/>
-    <w:lsdException w:name="Medium Shading 1 Accent 2" w:semiHidden="0" w:uiPriority="63" w:unhideWhenUsed="0"/>
-    <w:lsdException w:name="Medium Shading 2 Accent 2" w:semiHidden="0" w:uiPriority="64" w:unhideWhenUsed="0"/>
-    <w:lsdException w:name="Medium List 1 Accent 2" w:semiHidden="0" w:uiPriority="65" w:unhideWhenUsed="0"/>
-    <w:lsdException w:name="Medium List 2 Accent 2" w:semiHidden="0" w:uiPriority="66" w:unhideWhenUsed="0"/>
-    <w:lsdException w:name="Medium Grid 1 Accent 2" w:semiHidden="0" w:uiPriority="67" w:unhideWhenUsed="0"/>
-    <w:lsdException w:name="Medium Grid 2 Accent 2" w:semiHidden="0" w:uiPriority="68" w:unhideWhenUsed="0"/>
-    <w:lsdException w:name="Medium Grid 3 Accent 2" w:semiHidden="0" w:uiPriority="69" w:unhideWhenUsed="0"/>
-    <w:lsdException w:name="Dark List Accent 2" w:semiHidden="0" w:uiPriority="70" w:unhideWhenUsed="0"/>
-    <w:lsdException w:name="Colorful Shading Accent 2" w:semiHidden="0" w:uiPriority="71" w:unhideWhenUsed="0"/>
-    <w:lsdException w:name="Colorful List Accent 2" w:semiHidden="0" w:uiPriority="72" w:unhideWhenUsed="0"/>
-    <w:lsdException w:name="Colorful Grid Accent 2" w:semiHidden="0" w:uiPriority="73" w:unhideWhenUsed="0"/>
-    <w:lsdException w:name="Light Shading Accent 3" w:semiHidden="0" w:uiPriority="60" w:unhideWhenUsed="0"/>
-    <w:lsdException w:name="Light List Accent 3" w:semiHidden="0" w:uiPriority="61" w:unhideWhenUsed="0"/>
-    <w:lsdException w:name="Light Grid Accent 3" w:semiHidden="0" w:uiPriority="62" w:unhideWhenUsed="0"/>
-    <w:lsdException w:name="Medium Shading 1 Accent 3" w:semiHidden="0" w:uiPriority="63" w:unhideWhenUsed="0"/>
-    <w:lsdException w:name="Medium Shading 2 Accent 3" w:semiHidden="0" w:uiPriority="64" w:unhideWhenUsed="0"/>
-    <w:lsdException w:name="Medium List 1 Accent 3" w:semiHidden="0" w:uiPriority="65" w:unhideWhenUsed="0"/>
-    <w:lsdException w:name="Medium List 2 Accent 3" w:semiHidden="0" w:uiPriority="66" w:unhideWhenUsed="0"/>
-    <w:lsdException w:name="Medium Grid 1 Accent 3" w:semiHidden="0" w:uiPriority="67" w:unhideWhenUsed="0"/>
-    <w:lsdException w:name="Medium Grid 2 Accent 3" w:semiHidden="0" w:uiPriority="68" w:unhideWhenUsed="0"/>
-    <w:lsdException w:name="Medium Grid 3 Accent 3" w:semiHidden="0" w:uiPriority="69" w:unhideWhenUsed="0"/>
-    <w:lsdException w:name="Dark List Accent 3" w:semiHidden="0" w:uiPriority="70" w:unhideWhenUsed="0"/>
-    <w:lsdException w:name="Colorful Shading Accent 3" w:semiHidden="0" w:uiPriority="71" w:unhideWhenUsed="0"/>
-    <w:lsdException w:name="Colorful List Accent 3" w:semiHidden="0" w:uiPriority="72" w:unhideWhenUsed="0"/>
-    <w:lsdException w:name="Colorful Grid Accent 3" w:semiHidden="0" w:uiPriority="73" w:unhideWhenUsed="0"/>
-    <w:lsdException w:name="Light Shading Accent 4" w:semiHidden="0" w:uiPriority="60" w:unhideWhenUsed="0"/>
-    <w:lsdException w:name="Light List Accent 4" w:semiHidden="0" w:uiPriority="61" w:unhideWhenUsed="0"/>
-    <w:lsdException w:name="Light Grid Accent 4" w:semiHidden="0" w:uiPriority="62" w:unhideWhenUsed="0"/>
-    <w:lsdException w:name="Medium Shading 1 Accent 4" w:semiHidden="0" w:uiPriority="63" w:unhideWhenUsed="0"/>
-    <w:lsdException w:name="Medium Shading 2 Accent 4" w:semiHidden="0" w:uiPriority="64" w:unhideWhenUsed="0"/>
-    <w:lsdException w:name="Medium List 1 Accent 4" w:semiHidden="0" w:uiPriority="65" w:unhideWhenUsed="0"/>
-    <w:lsdException w:name="Medium List 2 Accent 4" w:semiHidden="0" w:uiPriority="66" w:unhideWhenUsed="0"/>
-    <w:lsdException w:name="Medium Grid 1 Accent 4" w:semiHidden="0" w:uiPriority="67" w:unhideWhenUsed="0"/>
-    <w:lsdException w:name="Medium Grid 2 Accent 4" w:semiHidden="0" w:uiPriority="68" w:unhideWhenUsed="0"/>
-    <w:lsdException w:name="Medium Grid 3 Accent 4" w:semiHidden="0" w:uiPriority="69" w:unhideWhenUsed="0"/>
-    <w:lsdException w:name="Dark List Accent 4" w:semiHidden="0" w:uiPriority="70" w:unhideWhenUsed="0"/>
-    <w:lsdException w:name="Colorful Shading Accent 4" w:semiHidden="0" w:uiPriority="71" w:unhideWhenUsed="0"/>
-    <w:lsdException w:name="Colorful List Accent 4" w:semiHidden="0" w:uiPriority="72" w:unhideWhenUsed="0"/>
-    <w:lsdException w:name="Colorful Grid Accent 4" w:semiHidden="0" w:uiPriority="73" w:unhideWhenUsed="0"/>
-    <w:lsdException w:name="Light Shading Accent 5" w:semiHidden="0" w:uiPriority="60" w:unhideWhenUsed="0"/>
-    <w:lsdException w:name="Light List Accent 5" w:semiHidden="0" w:uiPriority="61" w:unhideWhenUsed="0"/>
-    <w:lsdException w:name="Light Grid Accent 5" w:semiHidden="0" w:uiPriority="62" w:unhideWhenUsed="0"/>
-    <w:lsdException w:name="Medium Shading 1 Accent 5" w:semiHidden="0" w:uiPriority="63" w:unhideWhenUsed="0"/>
-    <w:lsdException w:name="Medium Shading 2 Accent 5" w:semiHidden="0" w:uiPriority="64" w:unhideWhenUsed="0"/>
-    <w:lsdException w:name="Medium List 1 Accent 5" w:semiHidden="0" w:uiPriority="65" w:unhideWhenUsed="0"/>
-    <w:lsdException w:name="Medium List 2 Accent 5" w:semiHidden="0" w:uiPriority="66" w:unhideWhenUsed="0"/>
-    <w:lsdException w:name="Medium Grid 1 Accent 5" w:semiHidden="0" w:uiPriority="67" w:unhideWhenUsed="0"/>
-    <w:lsdException w:name="Medium Grid 2 Accent 5" w:semiHidden="0" w:uiPriority="68" w:unhideWhenUsed="0"/>
-    <w:lsdException w:name="Medium Grid 3 Accent 5" w:semiHidden="0" w:uiPriority="69" w:unhideWhenUsed="0"/>
-    <w:lsdException w:name="Dark List Accent 5" w:semiHidden="0" w:uiPriority="70" w:unhideWhenUsed="0"/>
-    <w:lsdException w:name="Colorful Shading Accent 5" w:semiHidden="0" w:uiPriority="71" w:unhideWhenUsed="0"/>
-    <w:lsdException w:name="Colorful List Accent 5" w:semiHidden="0" w:uiPriority="72" w:unhideWhenUsed="0"/>
-    <w:lsdException w:name="Colorful Grid Accent 5" w:semiHidden="0" w:uiPriority="73" w:unhideWhenUsed="0"/>
-    <w:lsdException w:name="Light Shading Accent 6" w:semiHidden="0" w:uiPriority="60" w:unhideWhenUsed="0"/>
-    <w:lsdException w:name="Light List Accent 6" w:semiHidden="0" w:uiPriority="61" w:unhideWhenUsed="0"/>
-    <w:lsdException w:name="Light Grid Accent 6" w:semiHidden="0" w:uiPriority="62" w:unhideWhenUsed="0"/>
-    <w:lsdException w:name="Medium Shading 1 Accent 6" w:semiHidden="0" w:uiPriority="63" w:unhideWhenUsed="0"/>
-    <w:lsdException w:name="Medium Shading 2 Accent 6" w:semiHidden="0" w:uiPriority="64" w:unhideWhenUsed="0"/>
-    <w:lsdException w:name="Medium List 1 Accent 6" w:semiHidden="0" w:uiPriority="65" w:unhideWhenUsed="0"/>
-    <w:lsdException w:name="Medium List 2 Accent 6" w:semiHidden="0" w:uiPriority="66" w:unhideWhenUsed="0"/>
-    <w:lsdException w:name="Medium Grid 1 Accent 6" w:semiHidden="0" w:uiPriority="67" w:unhideWhenUsed="0"/>
-    <w:lsdException w:name="Medium Grid 2 Accent 6" w:semiHidden="0" w:uiPriority="68" w:unhideWhenUsed="0"/>
-    <w:lsdException w:name="Medium Grid 3 Accent 6" w:semiHidden="0" w:uiPriority="69" w:unhideWhenUsed="0"/>
-    <w:lsdException w:name="Dark List Accent 6" w:semiHidden="0" w:uiPriority="70" w:unhideWhenUsed="0"/>
-    <w:lsdException w:name="Colorful Shading Accent 6" w:semiHidden="0" w:uiPriority="71" w:unhideWhenUsed="0"/>
-    <w:lsdException w:name="Colorful List Accent 6" w:semiHidden="0" w:uiPriority="72" w:unhideWhenUsed="0"/>
-    <w:lsdException w:name="Colorful Grid Accent 6" w:semiHidden="0" w:uiPriority="73" w:unhideWhenUsed="0"/>
-    <w:lsdException w:name="Subtle Emphasis" w:semiHidden="0" w:uiPriority="19" w:unhideWhenUsed="0" w:qFormat="1"/>
-    <w:lsdException w:name="Intense Emphasis" w:semiHidden="0" w:uiPriority="21" w:unhideWhenUsed="0" w:qFormat="1"/>
-    <w:lsdException w:name="Subtle Reference" w:semiHidden="0" w:uiPriority="31" w:unhideWhenUsed="0" w:qFormat="1"/>
-    <w:lsdException w:name="Intense Reference" w:semiHidden="0" w:uiPriority="32" w:unhideWhenUsed="0" w:qFormat="1"/>
-    <w:lsdException w:name="Book Title" w:semiHidden="0" w:uiPriority="33" w:unhideWhenUsed="0" w:qFormat="1"/>
-    <w:lsdException w:name="Bibliography" w:uiPriority="37"/>
-    <w:lsdException w:name="TOC Heading" w:uiPriority="39" w:qFormat="1"/>
+  <w:latentStyles w:defLockedState="0" w:defUIPriority="99" w:defSemiHidden="0" w:defUnhideWhenUsed="0" w:defQFormat="0" w:count="371">
+    <w:lsdException w:name="Normal" w:uiPriority="0" w:qFormat="1"/>
+    <w:lsdException w:name="heading 1" w:uiPriority="9" w:qFormat="1"/>
+    <w:lsdException w:name="heading 2" w:semiHidden="1" w:uiPriority="9" w:unhideWhenUsed="1" w:qFormat="1"/>
+    <w:lsdException w:name="heading 3" w:semiHidden="1" w:uiPriority="9" w:unhideWhenUsed="1" w:qFormat="1"/>
+    <w:lsdException w:name="heading 4" w:semiHidden="1" w:uiPriority="9" w:unhideWhenUsed="1" w:qFormat="1"/>
+    <w:lsdException w:name="heading 5" w:semiHidden="1" w:uiPriority="9" w:unhideWhenUsed="1" w:qFormat="1"/>
+    <w:lsdException w:name="heading 6" w:semiHidden="1" w:uiPriority="9" w:unhideWhenUsed="1" w:qFormat="1"/>
+    <w:lsdException w:name="heading 7" w:semiHidden="1" w:uiPriority="9" w:unhideWhenUsed="1" w:qFormat="1"/>
+    <w:lsdException w:name="heading 8" w:semiHidden="1" w:uiPriority="9" w:unhideWhenUsed="1" w:qFormat="1"/>
+    <w:lsdException w:name="heading 9" w:semiHidden="1" w:uiPriority="9" w:unhideWhenUsed="1" w:qFormat="1"/>
+    <w:lsdException w:name="index 1" w:semiHidden="1" w:unhideWhenUsed="1"/>
+    <w:lsdException w:name="index 2" w:semiHidden="1" w:unhideWhenUsed="1"/>
+    <w:lsdException w:name="index 3" w:semiHidden="1" w:unhideWhenUsed="1"/>
+    <w:lsdException w:name="index 4" w:semiHidden="1" w:unhideWhenUsed="1"/>
+    <w:lsdException w:name="index 5" w:semiHidden="1" w:unhideWhenUsed="1"/>
+    <w:lsdException w:name="index 6" w:semiHidden="1" w:unhideWhenUsed="1"/>
+    <w:lsdException w:name="index 7" w:semiHidden="1" w:unhideWhenUsed="1"/>
+    <w:lsdException w:name="index 8" w:semiHidden="1" w:unhideWhenUsed="1"/>
+    <w:lsdException w:name="index 9" w:semiHidden="1" w:unhideWhenUsed="1"/>
+    <w:lsdException w:name="toc 1" w:semiHidden="1" w:uiPriority="39" w:unhideWhenUsed="1"/>
+    <w:lsdException w:name="toc 2" w:semiHidden="1" w:uiPriority="39" w:unhideWhenUsed="1"/>
+    <w:lsdException w:name="toc 3" w:semiHidden="1" w:uiPriority="39" w:unhideWhenUsed="1"/>
+    <w:lsdException w:name="toc 4" w:semiHidden="1" w:uiPriority="39" w:unhideWhenUsed="1"/>
+    <w:lsdException w:name="toc 5" w:semiHidden="1" w:uiPriority="39" w:unhideWhenUsed="1"/>
+    <w:lsdException w:name="toc 6" w:semiHidden="1" w:uiPriority="39" w:unhideWhenUsed="1"/>
+    <w:lsdException w:name="toc 7" w:semiHidden="1" w:uiPriority="39" w:unhideWhenUsed="1"/>
+    <w:lsdException w:name="toc 8" w:semiHidden="1" w:uiPriority="39" w:unhideWhenUsed="1"/>
+    <w:lsdException w:name="toc 9" w:semiHidden="1" w:uiPriority="39" w:unhideWhenUsed="1"/>
+    <w:lsdException w:name="Normal Indent" w:semiHidden="1" w:unhideWhenUsed="1"/>
+    <w:lsdException w:name="footnote text" w:semiHidden="1" w:unhideWhenUsed="1"/>
+    <w:lsdException w:name="annotation text" w:semiHidden="1" w:unhideWhenUsed="1"/>
+    <w:lsdException w:name="header" w:semiHidden="1" w:unhideWhenUsed="1"/>
+    <w:lsdException w:name="footer" w:semiHidden="1" w:unhideWhenUsed="1"/>
+    <w:lsdException w:name="index heading" w:semiHidden="1" w:unhideWhenUsed="1"/>
+    <w:lsdException w:name="caption" w:semiHidden="1" w:uiPriority="35" w:unhideWhenUsed="1" w:qFormat="1"/>
+    <w:lsdException w:name="table of figures" w:semiHidden="1" w:unhideWhenUsed="1"/>
+    <w:lsdException w:name="envelope address" w:semiHidden="1" w:unhideWhenUsed="1"/>
+    <w:lsdException w:name="envelope return" w:semiHidden="1" w:unhideWhenUsed="1"/>
+    <w:lsdException w:name="footnote reference" w:semiHidden="1" w:unhideWhenUsed="1"/>
+    <w:lsdException w:name="annotation reference" w:semiHidden="1" w:unhideWhenUsed="1"/>
+    <w:lsdException w:name="line number" w:semiHidden="1" w:unhideWhenUsed="1"/>
+    <w:lsdException w:name="page number" w:semiHidden="1" w:unhideWhenUsed="1"/>
+    <w:lsdException w:name="endnote reference" w:semiHidden="1" w:unhideWhenUsed="1"/>
+    <w:lsdException w:name="endnote text" w:semiHidden="1" w:unhideWhenUsed="1"/>
+    <w:lsdException w:name="table of authorities" w:semiHidden="1" w:unhideWhenUsed="1"/>
+    <w:lsdException w:name="macro" w:semiHidden="1" w:unhideWhenUsed="1"/>
+    <w:lsdException w:name="toa heading" w:semiHidden="1" w:unhideWhenUsed="1"/>
+    <w:lsdException w:name="List" w:semiHidden="1" w:unhideWhenUsed="1"/>
+    <w:lsdException w:name="List Bullet" w:semiHidden="1" w:unhideWhenUsed="1"/>
+    <w:lsdException w:name="List Number" w:semiHidden="1" w:unhideWhenUsed="1"/>
+    <w:lsdException w:name="List 2" w:semiHidden="1" w:unhideWhenUsed="1"/>
+    <w:lsdException w:name="List 3" w:semiHidden="1" w:unhideWhenUsed="1"/>
+    <w:lsdException w:name="List 4" w:semiHidden="1" w:unhideWhenUsed="1"/>
+    <w:lsdException w:name="List 5" w:semiHidden="1" w:unhideWhenUsed="1"/>
+    <w:lsdException w:name="List Bullet 2" w:semiHidden="1" w:unhideWhenUsed="1"/>
+    <w:lsdException w:name="List Bullet 3" w:semiHidden="1" w:unhideWhenUsed="1"/>
+    <w:lsdException w:name="List Bullet 4" w:semiHidden="1" w:unhideWhenUsed="1"/>
+    <w:lsdException w:name="List Bullet 5" w:semiHidden="1" w:unhideWhenUsed="1"/>
+    <w:lsdException w:name="List Number 2" w:semiHidden="1" w:unhideWhenUsed="1"/>
+    <w:lsdException w:name="List Number 3" w:semiHidden="1" w:unhideWhenUsed="1"/>
+    <w:lsdException w:name="List Number 4" w:semiHidden="1" w:unhideWhenUsed="1"/>
+    <w:lsdException w:name="List Number 5" w:semiHidden="1" w:unhideWhenUsed="1"/>
+    <w:lsdException w:name="Title" w:uiPriority="10" w:qFormat="1"/>
+    <w:lsdException w:name="Closing" w:semiHidden="1" w:unhideWhenUsed="1"/>
+    <w:lsdException w:name="Signature" w:semiHidden="1" w:unhideWhenUsed="1"/>
+    <w:lsdException w:name="Default Paragraph Font" w:semiHidden="1" w:uiPriority="1" w:unhideWhenUsed="1"/>
+    <w:lsdException w:name="Body Text" w:semiHidden="1" w:unhideWhenUsed="1"/>
+    <w:lsdException w:name="Body Text Indent" w:semiHidden="1" w:unhideWhenUsed="1"/>
+    <w:lsdException w:name="List Continue" w:semiHidden="1" w:unhideWhenUsed="1"/>
+    <w:lsdException w:name="List Continue 2" w:semiHidden="1" w:unhideWhenUsed="1"/>
+    <w:lsdException w:name="List Continue 3" w:semiHidden="1" w:unhideWhenUsed="1"/>
+    <w:lsdException w:name="List Continue 4" w:semiHidden="1" w:unhideWhenUsed="1"/>
+    <w:lsdException w:name="List Continue 5" w:semiHidden="1" w:unhideWhenUsed="1"/>
+    <w:lsdException w:name="Message Header" w:semiHidden="1" w:unhideWhenUsed="1"/>
+    <w:lsdException w:name="Subtitle" w:uiPriority="11" w:qFormat="1"/>
+    <w:lsdException w:name="Salutation" w:semiHidden="1" w:unhideWhenUsed="1"/>
+    <w:lsdException w:name="Date" w:semiHidden="1" w:unhideWhenUsed="1"/>
+    <w:lsdException w:name="Body Text First Indent" w:semiHidden="1" w:unhideWhenUsed="1"/>
+    <w:lsdException w:name="Body Text First Indent 2" w:semiHidden="1" w:unhideWhenUsed="1"/>
+    <w:lsdException w:name="Note Heading" w:semiHidden="1" w:unhideWhenUsed="1"/>
+    <w:lsdException w:name="Body Text 2" w:semiHidden="1" w:unhideWhenUsed="1"/>
+    <w:lsdException w:name="Body Text 3" w:semiHidden="1" w:unhideWhenUsed="1"/>
+    <w:lsdException w:name="Body Text Indent 2" w:semiHidden="1" w:unhideWhenUsed="1"/>
+    <w:lsdException w:name="Body Text Indent 3" w:semiHidden="1" w:unhideWhenUsed="1"/>
+    <w:lsdException w:name="Block Text" w:semiHidden="1" w:unhideWhenUsed="1"/>
+    <w:lsdException w:name="Hyperlink" w:semiHidden="1" w:unhideWhenUsed="1"/>
+    <w:lsdException w:name="FollowedHyperlink" w:semiHidden="1" w:unhideWhenUsed="1"/>
+    <w:lsdException w:name="Strong" w:uiPriority="22" w:qFormat="1"/>
+    <w:lsdException w:name="Emphasis" w:uiPriority="20" w:qFormat="1"/>
+    <w:lsdException w:name="Document Map" w:semiHidden="1" w:unhideWhenUsed="1"/>
+    <w:lsdException w:name="Plain Text" w:semiHidden="1" w:unhideWhenUsed="1"/>
+    <w:lsdException w:name="E-mail Signature" w:semiHidden="1" w:unhideWhenUsed="1"/>
+    <w:lsdException w:name="HTML Top of Form" w:semiHidden="1" w:unhideWhenUsed="1"/>
+    <w:lsdException w:name="HTML Bottom of Form" w:semiHidden="1" w:unhideWhenUsed="1"/>
+    <w:lsdException w:name="Normal (Web)" w:semiHidden="1" w:unhideWhenUsed="1"/>
+    <w:lsdException w:name="HTML Acronym" w:semiHidden="1" w:unhideWhenUsed="1"/>
+    <w:lsdException w:name="HTML Address" w:semiHidden="1" w:unhideWhenUsed="1"/>
+    <w:lsdException w:name="HTML Cite" w:semiHidden="1" w:unhideWhenUsed="1"/>
+    <w:lsdException w:name="HTML Code" w:semiHidden="1" w:unhideWhenUsed="1"/>
+    <w:lsdException w:name="HTML Definition" w:semiHidden="1" w:unhideWhenUsed="1"/>
+    <w:lsdException w:name="HTML Keyboard" w:semiHidden="1" w:unhideWhenUsed="1"/>
+    <w:lsdException w:name="HTML Preformatted" w:semiHidden="1" w:unhideWhenUsed="1"/>
+    <w:lsdException w:name="HTML Sample" w:semiHidden="1" w:unhideWhenUsed="1"/>
+    <w:lsdException w:name="HTML Typewriter" w:semiHidden="1" w:unhideWhenUsed="1"/>
+    <w:lsdException w:name="HTML Variable" w:semiHidden="1" w:unhideWhenUsed="1"/>
+    <w:lsdException w:name="Normal Table" w:semiHidden="1" w:unhideWhenUsed="1"/>
+    <w:lsdException w:name="annotation subject" w:semiHidden="1" w:unhideWhenUsed="1"/>
+    <w:lsdException w:name="No List" w:semiHidden="1" w:unhideWhenUsed="1"/>
+    <w:lsdException w:name="Outline List 1" w:semiHidden="1" w:unhideWhenUsed="1"/>
+    <w:lsdException w:name="Outline List 2" w:semiHidden="1" w:unhideWhenUsed="1"/>
+    <w:lsdException w:name="Outline List 3" w:semiHidden="1" w:unhideWhenUsed="1"/>
+    <w:lsdException w:name="Table Simple 1" w:semiHidden="1" w:unhideWhenUsed="1"/>
+    <w:lsdException w:name="Table Simple 2" w:semiHidden="1" w:unhideWhenUsed="1"/>
+    <w:lsdException w:name="Table Simple 3" w:semiHidden="1" w:unhideWhenUsed="1"/>
+    <w:lsdException w:name="Table Classic 1" w:semiHidden="1" w:unhideWhenUsed="1"/>
+    <w:lsdException w:name="Table Classic 2" w:semiHidden="1" w:unhideWhenUsed="1"/>
+    <w:lsdException w:name="Table Classic 3" w:semiHidden="1" w:unhideWhenUsed="1"/>
+    <w:lsdException w:name="Table Classic 4" w:semiHidden="1" w:unhideWhenUsed="1"/>
+    <w:lsdException w:name="Table Colorful 1" w:semiHidden="1" w:unhideWhenUsed="1"/>
+    <w:lsdException w:name="Table Colorful 2" w:semiHidden="1" w:unhideWhenUsed="1"/>
+    <w:lsdException w:name="Table Colorful 3" w:semiHidden="1" w:unhideWhenUsed="1"/>
+    <w:lsdException w:name="Table Columns 1" w:semiHidden="1" w:unhideWhenUsed="1"/>
+    <w:lsdException w:name="Table Columns 2" w:semiHidden="1" w:unhideWhenUsed="1"/>
+    <w:lsdException w:name="Table Columns 3" w:semiHidden="1" w:unhideWhenUsed="1"/>
+    <w:lsdException w:name="Table Columns 4" w:semiHidden="1" w:unhideWhenUsed="1"/>
+    <w:lsdException w:name="Table Columns 5" w:semiHidden="1" w:unhideWhenUsed="1"/>
+    <w:lsdException w:name="Table Grid 1" w:semiHidden="1" w:unhideWhenUsed="1"/>
+    <w:lsdException w:name="Table Grid 2" w:semiHidden="1" w:unhideWhenUsed="1"/>
+    <w:lsdException w:name="Table Grid 3" w:semiHidden="1" w:unhideWhenUsed="1"/>
+    <w:lsdException w:name="Table Grid 4" w:semiHidden="1" w:unhideWhenUsed="1"/>
+    <w:lsdException w:name="Table Grid 5" w:semiHidden="1" w:unhideWhenUsed="1"/>
+    <w:lsdException w:name="Table Grid 6" w:semiHidden="1" w:unhideWhenUsed="1"/>
+    <w:lsdException w:name="Table Grid 7" w:semiHidden="1" w:unhideWhenUsed="1"/>
+    <w:lsdException w:name="Table Grid 8" w:semiHidden="1" w:unhideWhenUsed="1"/>
+    <w:lsdException w:name="Table List 1" w:semiHidden="1" w:unhideWhenUsed="1"/>
+    <w:lsdException w:name="Table List 2" w:semiHidden="1" w:unhideWhenUsed="1"/>
+    <w:lsdException w:name="Table List 3" w:semiHidden="1" w:unhideWhenUsed="1"/>
+    <w:lsdException w:name="Table List 4" w:semiHidden="1" w:unhideWhenUsed="1"/>
+    <w:lsdException w:name="Table List 5" w:semiHidden="1" w:unhideWhenUsed="1"/>
+    <w:lsdException w:name="Table List 6" w:semiHidden="1" w:unhideWhenUsed="1"/>
+    <w:lsdException w:name="Table List 7" w:semiHidden="1" w:unhideWhenUsed="1"/>
+    <w:lsdException w:name="Table List 8" w:semiHidden="1" w:unhideWhenUsed="1"/>
+    <w:lsdException w:name="Table 3D effects 1" w:semiHidden="1" w:unhideWhenUsed="1"/>
+    <w:lsdException w:name="Table 3D effects 2" w:semiHidden="1" w:unhideWhenUsed="1"/>
+    <w:lsdException w:name="Table 3D effects 3" w:semiHidden="1" w:unhideWhenUsed="1"/>
+    <w:lsdException w:name="Table Contemporary" w:semiHidden="1" w:unhideWhenUsed="1"/>
+    <w:lsdException w:name="Table Elegant" w:semiHidden="1" w:unhideWhenUsed="1"/>
+    <w:lsdException w:name="Table Professional" w:semiHidden="1" w:unhideWhenUsed="1"/>
+    <w:lsdException w:name="Table Subtle 1" w:semiHidden="1" w:unhideWhenUsed="1"/>
+    <w:lsdException w:name="Table Subtle 2" w:semiHidden="1" w:unhideWhenUsed="1"/>
+    <w:lsdException w:name="Table Web 1" w:semiHidden="1" w:unhideWhenUsed="1"/>
+    <w:lsdException w:name="Table Web 2" w:semiHidden="1" w:unhideWhenUsed="1"/>
+    <w:lsdException w:name="Table Web 3" w:semiHidden="1" w:unhideWhenUsed="1"/>
+    <w:lsdException w:name="Balloon Text" w:semiHidden="1" w:unhideWhenUsed="1"/>
+    <w:lsdException w:name="Table Grid" w:uiPriority="59"/>
+    <w:lsdException w:name="Table Theme" w:semiHidden="1" w:unhideWhenUsed="1"/>
+    <w:lsdException w:name="Placeholder Text" w:semiHidden="1"/>
+    <w:lsdException w:name="No Spacing" w:uiPriority="1" w:qFormat="1"/>
+    <w:lsdException w:name="Light Shading" w:uiPriority="60"/>
+    <w:lsdException w:name="Light List" w:uiPriority="61"/>
+    <w:lsdException w:name="Light Grid" w:uiPriority="62"/>
+    <w:lsdException w:name="Medium Shading 1" w:uiPriority="63"/>
+    <w:lsdException w:name="Medium Shading 2" w:uiPriority="64"/>
+    <w:lsdException w:name="Medium List 1" w:uiPriority="65"/>
+    <w:lsdException w:name="Medium List 2" w:uiPriority="66"/>
+    <w:lsdException w:name="Medium Grid 1" w:uiPriority="67"/>
+    <w:lsdException w:name="Medium Grid 2" w:uiPriority="68"/>
+    <w:lsdException w:name="Medium Grid 3" w:uiPriority="69"/>
+    <w:lsdException w:name="Dark List" w:uiPriority="70"/>
+    <w:lsdException w:name="Colorful Shading" w:uiPriority="71"/>
+    <w:lsdException w:name="Colorful List" w:uiPriority="72"/>
+    <w:lsdException w:name="Colorful Grid" w:uiPriority="73"/>
+    <w:lsdException w:name="Light Shading Accent 1" w:uiPriority="60"/>
+    <w:lsdException w:name="Light List Accent 1" w:uiPriority="61"/>
+    <w:lsdException w:name="Light Grid Accent 1" w:uiPriority="62"/>
+    <w:lsdException w:name="Medium Shading 1 Accent 1" w:uiPriority="63"/>
+    <w:lsdException w:name="Medium Shading 2 Accent 1" w:uiPriority="64"/>
+    <w:lsdException w:name="Medium List 1 Accent 1" w:uiPriority="65"/>
+    <w:lsdException w:name="Revision" w:semiHidden="1"/>
+    <w:lsdException w:name="List Paragraph" w:uiPriority="34" w:qFormat="1"/>
+    <w:lsdException w:name="Quote" w:uiPriority="29" w:qFormat="1"/>
+    <w:lsdException w:name="Intense Quote" w:uiPriority="30" w:qFormat="1"/>
+    <w:lsdException w:name="Medium List 2 Accent 1" w:uiPriority="66"/>
+    <w:lsdException w:name="Medium Grid 1 Accent 1" w:uiPriority="67"/>
+    <w:lsdException w:name="Medium Grid 2 Accent 1" w:uiPriority="68"/>
+    <w:lsdException w:name="Medium Grid 3 Accent 1" w:uiPriority="69"/>
+    <w:lsdException w:name="Dark List Accent 1" w:uiPriority="70"/>
+    <w:lsdException w:name="Colorful Shading Accent 1" w:uiPriority="71"/>
+    <w:lsdException w:name="Colorful List Accent 1" w:uiPriority="72"/>
+    <w:lsdException w:name="Colorful Grid Accent 1" w:uiPriority="73"/>
+    <w:lsdException w:name="Light Shading Accent 2" w:uiPriority="60"/>
+    <w:lsdException w:name="Light List Accent 2" w:uiPriority="61"/>
+    <w:lsdException w:name="Light Grid Accent 2" w:uiPriority="62"/>
+    <w:lsdException w:name="Medium Shading 1 Accent 2" w:uiPriority="63"/>
+    <w:lsdException w:name="Medium Shading 2 Accent 2" w:uiPriority="64"/>
+    <w:lsdException w:name="Medium List 1 Accent 2" w:uiPriority="65"/>
+    <w:lsdException w:name="Medium List 2 Accent 2" w:uiPriority="66"/>
+    <w:lsdException w:name="Medium Grid 1 Accent 2" w:uiPriority="67"/>
+    <w:lsdException w:name="Medium Grid 2 Accent 2" w:uiPriority="68"/>
+    <w:lsdException w:name="Medium Grid 3 Accent 2" w:uiPriority="69"/>
+    <w:lsdException w:name="Dark List Accent 2" w:uiPriority="70"/>
+    <w:lsdException w:name="Colorful Shading Accent 2" w:uiPriority="71"/>
+    <w:lsdException w:name="Colorful List Accent 2" w:uiPriority="72"/>
+    <w:lsdException w:name="Colorful Grid Accent 2" w:uiPriority="73"/>
+    <w:lsdException w:name="Light Shading Accent 3" w:uiPriority="60"/>
+    <w:lsdException w:name="Light List Accent 3" w:uiPriority="61"/>
+    <w:lsdException w:name="Light Grid Accent 3" w:uiPriority="62"/>
+    <w:lsdException w:name="Medium Shading 1 Accent 3" w:uiPriority="63"/>
+    <w:lsdException w:name="Medium Shading 2 Accent 3" w:uiPriority="64"/>
+    <w:lsdException w:name="Medium List 1 Accent 3" w:uiPriority="65"/>
+    <w:lsdException w:name="Medium List 2 Accent 3" w:uiPriority="66"/>
+    <w:lsdException w:name="Medium Grid 1 Accent 3" w:uiPriority="67"/>
+    <w:lsdException w:name="Medium Grid 2 Accent 3" w:uiPriority="68"/>
+    <w:lsdException w:name="Medium Grid 3 Accent 3" w:uiPriority="69"/>
+    <w:lsdException w:name="Dark List Accent 3" w:uiPriority="70"/>
+    <w:lsdException w:name="Colorful Shading Accent 3" w:uiPriority="71"/>
+    <w:lsdException w:name="Colorful List Accent 3" w:uiPriority="72"/>
+    <w:lsdException w:name="Colorful Grid Accent 3" w:uiPriority="73"/>
+    <w:lsdException w:name="Light Shading Accent 4" w:uiPriority="60"/>
+    <w:lsdException w:name="Light List Accent 4" w:uiPriority="61"/>
+    <w:lsdException w:name="Light Grid Accent 4" w:uiPriority="62"/>
+    <w:lsdException w:name="Medium Shading 1 Accent 4" w:uiPriority="63"/>
+    <w:lsdException w:name="Medium Shading 2 Accent 4" w:uiPriority="64"/>
+    <w:lsdException w:name="Medium List 1 Accent 4" w:uiPriority="65"/>
+    <w:lsdException w:name="Medium List 2 Accent 4" w:uiPriority="66"/>
+    <w:lsdException w:name="Medium Grid 1 Accent 4" w:uiPriority="67"/>
+    <w:lsdException w:name="Medium Grid 2 Accent 4" w:uiPriority="68"/>
+    <w:lsdException w:name="Medium Grid 3 Accent 4" w:uiPriority="69"/>
+    <w:lsdException w:name="Dark List Accent 4" w:uiPriority="70"/>
+    <w:lsdException w:name="Colorful Shading Accent 4" w:uiPriority="71"/>
+    <w:lsdException w:name="Colorful List Accent 4" w:uiPriority="72"/>
+    <w:lsdException w:name="Colorful Grid Accent 4" w:uiPriority="73"/>
+    <w:lsdException w:name="Light Shading Accent 5" w:uiPriority="60"/>
+    <w:lsdException w:name="Light List Accent 5" w:uiPriority="61"/>
+    <w:lsdException w:name="Light Grid Accent 5" w:uiPriority="62"/>
+    <w:lsdException w:name="Medium Shading 1 Accent 5" w:uiPriority="63"/>
+    <w:lsdException w:name="Medium Shading 2 Accent 5" w:uiPriority="64"/>
+    <w:lsdException w:name="Medium List 1 Accent 5" w:uiPriority="65"/>
+    <w:lsdException w:name="Medium List 2 Accent 5" w:uiPriority="66"/>
+    <w:lsdException w:name="Medium Grid 1 Accent 5" w:uiPriority="67"/>
+    <w:lsdException w:name="Medium Grid 2 Accent 5" w:uiPriority="68"/>
+    <w:lsdException w:name="Medium Grid 3 Accent 5" w:uiPriority="69"/>
+    <w:lsdException w:name="Dark List Accent 5" w:uiPriority="70"/>
+    <w:lsdException w:name="Colorful Shading Accent 5" w:uiPriority="71"/>
+    <w:lsdException w:name="Colorful List Accent 5" w:uiPriority="72"/>
+    <w:lsdException w:name="Colorful Grid Accent 5" w:uiPriority="73"/>
+    <w:lsdException w:name="Light Shading Accent 6" w:uiPriority="60"/>
+    <w:lsdException w:name="Light List Accent 6" w:uiPriority="61"/>
+    <w:lsdException w:name="Light Grid Accent 6" w:uiPriority="62"/>
+    <w:lsdException w:name="Medium Shading 1 Accent 6" w:uiPriority="63"/>
+    <w:lsdException w:name="Medium Shading 2 Accent 6" w:uiPriority="64"/>
+    <w:lsdException w:name="Medium List 1 Accent 6" w:uiPriority="65"/>
+    <w:lsdException w:name="Medium List 2 Accent 6" w:uiPriority="66"/>
+    <w:lsdException w:name="Medium Grid 1 Accent 6" w:uiPriority="67"/>
+    <w:lsdException w:name="Medium Grid 2 Accent 6" w:uiPriority="68"/>
+    <w:lsdException w:name="Medium Grid 3 Accent 6" w:uiPriority="69"/>
+    <w:lsdException w:name="Dark List Accent 6" w:uiPriority="70"/>
+    <w:lsdException w:name="Colorful Shading Accent 6" w:uiPriority="71"/>
+    <w:lsdException w:name="Colorful List Accent 6" w:uiPriority="72"/>
+    <w:lsdException w:name="Colorful Grid Accent 6" w:uiPriority="73"/>
+    <w:lsdException w:name="Subtle Emphasis" w:uiPriority="19" w:qFormat="1"/>
+    <w:lsdException w:name="Intense Emphasis" w:uiPriority="21" w:qFormat="1"/>
+    <w:lsdException w:name="Subtle Reference" w:uiPriority="31" w:qFormat="1"/>
+    <w:lsdException w:name="Intense Reference" w:uiPriority="32" w:qFormat="1"/>
+    <w:lsdException w:name="Book Title" w:uiPriority="33" w:qFormat="1"/>
+    <w:lsdException w:name="Bibliography" w:semiHidden="1" w:uiPriority="37" w:unhideWhenUsed="1"/>
+    <w:lsdException w:name="TOC Heading" w:semiHidden="1" w:uiPriority="39" w:unhideWhenUsed="1" w:qFormat="1"/>
+    <w:lsdException w:name="Plain Table 1" w:uiPriority="41"/>
+    <w:lsdException w:name="Plain Table 2" w:uiPriority="42"/>
+    <w:lsdException w:name="Plain Table 3" w:uiPriority="43"/>
+    <w:lsdException w:name="Plain Table 4" w:uiPriority="44"/>
+    <w:lsdException w:name="Plain Table 5" w:uiPriority="45"/>
+    <w:lsdException w:name="Grid Table Light" w:uiPriority="40"/>
+    <w:lsdException w:name="Grid Table 1 Light" w:uiPriority="46"/>
+    <w:lsdException w:name="Grid Table 2" w:uiPriority="47"/>
+    <w:lsdException w:name="Grid Table 3" w:uiPriority="48"/>
+    <w:lsdException w:name="Grid Table 4" w:uiPriority="49"/>
+    <w:lsdException w:name="Grid Table 5 Dark" w:uiPriority="50"/>
+    <w:lsdException w:name="Grid Table 6 Colorful" w:uiPriority="51"/>
+    <w:lsdException w:name="Grid Table 7 Colorful" w:uiPriority="52"/>
+    <w:lsdException w:name="Grid Table 1 Light Accent 1" w:uiPriority="46"/>
+    <w:lsdException w:name="Grid Table 2 Accent 1" w:uiPriority="47"/>
+    <w:lsdException w:name="Grid Table 3 Accent 1" w:uiPriority="48"/>
+    <w:lsdException w:name="Grid Table 4 Accent 1" w:uiPriority="49"/>
+    <w:lsdException w:name="Grid Table 5 Dark Accent 1" w:uiPriority="50"/>
+    <w:lsdException w:name="Grid Table 6 Colorful Accent 1" w:uiPriority="51"/>
+    <w:lsdException w:name="Grid Table 7 Colorful Accent 1" w:uiPriority="52"/>
+    <w:lsdException w:name="Grid Table 1 Light Accent 2" w:uiPriority="46"/>
+    <w:lsdException w:name="Grid Table 2 Accent 2" w:uiPriority="47"/>
+    <w:lsdException w:name="Grid Table 3 Accent 2" w:uiPriority="48"/>
+    <w:lsdException w:name="Grid Table 4 Accent 2" w:uiPriority="49"/>
+    <w:lsdException w:name="Grid Table 5 Dark Accent 2" w:uiPriority="50"/>
+    <w:lsdException w:name="Grid Table 6 Colorful Accent 2" w:uiPriority="51"/>
+    <w:lsdException w:name="Grid Table 7 Colorful Accent 2" w:uiPriority="52"/>
+    <w:lsdException w:name="Grid Table 1 Light Accent 3" w:uiPriority="46"/>
+    <w:lsdException w:name="Grid Table 2 Accent 3" w:uiPriority="47"/>
+    <w:lsdException w:name="Grid Table 3 Accent 3" w:uiPriority="48"/>
+    <w:lsdException w:name="Grid Table 4 Accent 3" w:uiPriority="49"/>
+    <w:lsdException w:name="Grid Table 5 Dark Accent 3" w:uiPriority="50"/>
+    <w:lsdException w:name="Grid Table 6 Colorful Accent 3" w:uiPriority="51"/>
+    <w:lsdException w:name="Grid Table 7 Colorful Accent 3" w:uiPriority="52"/>
+    <w:lsdException w:name="Grid Table 1 Light Accent 4" w:uiPriority="46"/>
+    <w:lsdException w:name="Grid Table 2 Accent 4" w:uiPriority="47"/>
+    <w:lsdException w:name="Grid Table 3 Accent 4" w:uiPriority="48"/>
+    <w:lsdException w:name="Grid Table 4 Accent 4" w:uiPriority="49"/>
+    <w:lsdException w:name="Grid Table 5 Dark Accent 4" w:uiPriority="50"/>
+    <w:lsdException w:name="Grid Table 6 Colorful Accent 4" w:uiPriority="51"/>
+    <w:lsdException w:name="Grid Table 7 Colorful Accent 4" w:uiPriority="52"/>
+    <w:lsdException w:name="Grid Table 1 Light Accent 5" w:uiPriority="46"/>
+    <w:lsdException w:name="Grid Table 2 Accent 5" w:uiPriority="47"/>
+    <w:lsdException w:name="Grid Table 3 Accent 5" w:uiPriority="48"/>
+    <w:lsdException w:name="Grid Table 4 Accent 5" w:uiPriority="49"/>
+    <w:lsdException w:name="Grid Table 5 Dark Accent 5" w:uiPriority="50"/>
+    <w:lsdException w:name="Grid Table 6 Colorful Accent 5" w:uiPriority="51"/>
+    <w:lsdException w:name="Grid Table 7 Colorful Accent 5" w:uiPriority="52"/>
+    <w:lsdException w:name="Grid Table 1 Light Accent 6" w:uiPriority="46"/>
+    <w:lsdException w:name="Grid Table 2 Accent 6" w:uiPriority="47"/>
+    <w:lsdException w:name="Grid Table 3 Accent 6" w:uiPriority="48"/>
+    <w:lsdException w:name="Grid Table 4 Accent 6" w:uiPriority="49"/>
+    <w:lsdException w:name="Grid Table 5 Dark Accent 6" w:uiPriority="50"/>
+    <w:lsdException w:name="Grid Table 6 Colorful Accent 6" w:uiPriority="51"/>
+    <w:lsdException w:name="Grid Table 7 Colorful Accent 6" w:uiPriority="52"/>
+    <w:lsdException w:name="List Table 1 Light" w:uiPriority="46"/>
+    <w:lsdException w:name="List Table 2" w:uiPriority="47"/>
+    <w:lsdException w:name="List Table 3" w:uiPriority="48"/>
+    <w:lsdException w:name="List Table 4" w:uiPriority="49"/>
+    <w:lsdException w:name="List Table 5 Dark" w:uiPriority="50"/>
+    <w:lsdException w:name="List Table 6 Colorful" w:uiPriority="51"/>
+    <w:lsdException w:name="List Table 7 Colorful" w:uiPriority="52"/>
+    <w:lsdException w:name="List Table 1 Light Accent 1" w:uiPriority="46"/>
+    <w:lsdException w:name="List Table 2 Accent 1" w:uiPriority="47"/>
+    <w:lsdException w:name="List Table 3 Accent 1" w:uiPriority="48"/>
+    <w:lsdException w:name="List Table 4 Accent 1" w:uiPriority="49"/>
+    <w:lsdException w:name="List Table 5 Dark Accent 1" w:uiPriority="50"/>
+    <w:lsdException w:name="List Table 6 Colorful Accent 1" w:uiPriority="51"/>
+    <w:lsdException w:name="List Table 7 Colorful Accent 1" w:uiPriority="52"/>
+    <w:lsdException w:name="List Table 1 Light Accent 2" w:uiPriority="46"/>
+    <w:lsdException w:name="List Table 2 Accent 2" w:uiPriority="47"/>
+    <w:lsdException w:name="List Table 3 Accent 2" w:uiPriority="48"/>
+    <w:lsdException w:name="List Table 4 Accent 2" w:uiPriority="49"/>
+    <w:lsdException w:name="List Table 5 Dark Accent 2" w:uiPriority="50"/>
+    <w:lsdException w:name="List Table 6 Colorful Accent 2" w:uiPriority="51"/>
+    <w:lsdException w:name="List Table 7 Colorful Accent 2" w:uiPriority="52"/>
+    <w:lsdException w:name="List Table 1 Light Accent 3" w:uiPriority="46"/>
+    <w:lsdException w:name="List Table 2 Accent 3" w:uiPriority="47"/>
+    <w:lsdException w:name="List Table 3 Accent 3" w:uiPriority="48"/>
+    <w:lsdException w:name="List Table 4 Accent 3" w:uiPriority="49"/>
+    <w:lsdException w:name="List Table 5 Dark Accent 3" w:uiPriority="50"/>
+    <w:lsdException w:name="List Table 6 Colorful Accent 3" w:uiPriority="51"/>
+    <w:lsdException w:name="List Table 7 Colorful Accent 3" w:uiPriority="52"/>
+    <w:lsdException w:name="List Table 1 Light Accent 4" w:uiPriority="46"/>
+    <w:lsdException w:name="List Table 2 Accent 4" w:uiPriority="47"/>
+    <w:lsdException w:name="List Table 3 Accent 4" w:uiPriority="48"/>
+    <w:lsdException w:name="List Table 4 Accent 4" w:uiPriority="49"/>
+    <w:lsdException w:name="List Table 5 Dark Accent 4" w:uiPriority="50"/>
+    <w:lsdException w:name="List Table 6 Colorful Accent 4" w:uiPriority="51"/>
+    <w:lsdException w:name="List Table 7 Colorful Accent 4" w:uiPriority="52"/>
+    <w:lsdException w:name="List Table 1 Light Accent 5" w:uiPriority="46"/>
+    <w:lsdException w:name="List Table 2 Accent 5" w:uiPriority="47"/>
+    <w:lsdException w:name="List Table 3 Accent 5" w:uiPriority="48"/>
+    <w:lsdException w:name="List Table 4 Accent 5" w:uiPriority="49"/>
+    <w:lsdException w:name="List Table 5 Dark Accent 5" w:uiPriority="50"/>
+    <w:lsdException w:name="List Table 6 Colorful Accent 5" w:uiPriority="51"/>
+    <w:lsdException w:name="List Table 7 Colorful Accent 5" w:uiPriority="52"/>
+    <w:lsdException w:name="List Table 1 Light Accent 6" w:uiPriority="46"/>
+    <w:lsdException w:name="List Table 2 Accent 6" w:uiPriority="47"/>
+    <w:lsdException w:name="List Table 3 Accent 6" w:uiPriority="48"/>
+    <w:lsdException w:name="List Table 4 Accent 6" w:uiPriority="49"/>
+    <w:lsdException w:name="List Table 5 Dark Accent 6" w:uiPriority="50"/>
+    <w:lsdException w:name="List Table 6 Colorful Accent 6" w:uiPriority="51"/>
+    <w:lsdException w:name="List Table 7 Colorful Accent 6" w:uiPriority="52"/>
   </w:latentStyles>
   <w:style w:type="paragraph" w:default="1" w:styleId="Normal">
     <w:name w:val="Normal"/>
@@ -19491,1003 +19482,6 @@
   <w:style w:type="character" w:default="1" w:styleId="DefaultParagraphFont">
     <w:name w:val="Default Paragraph Font"/>
     <w:uiPriority w:val="1"/>
-    <w:semiHidden/>
-    <w:unhideWhenUsed/>
-  </w:style>
-  <w:style w:type="table" w:default="1" w:styleId="TableNormal">
-    <w:name w:val="Normal Table"/>
-    <w:uiPriority w:val="99"/>
-    <w:semiHidden/>
-    <w:unhideWhenUsed/>
-    <w:tblPr>
-      <w:tblInd w:w="0" w:type="dxa"/>
-      <w:tblCellMar>
-        <w:top w:w="0" w:type="dxa"/>
-        <w:left w:w="108" w:type="dxa"/>
-        <w:bottom w:w="0" w:type="dxa"/>
-        <w:right w:w="108" w:type="dxa"/>
-      </w:tblCellMar>
-    </w:tblPr>
-  </w:style>
-  <w:style w:type="numbering" w:default="1" w:styleId="NoList">
-    <w:name w:val="No List"/>
-    <w:uiPriority w:val="99"/>
-    <w:semiHidden/>
-    <w:unhideWhenUsed/>
-  </w:style>
-  <w:style w:type="character" w:customStyle="1" w:styleId="Heading1Char">
-    <w:name w:val="Heading 1 Char"/>
-    <w:basedOn w:val="DefaultParagraphFont"/>
-    <w:link w:val="Heading1"/>
-    <w:uiPriority w:val="9"/>
-    <w:rsid w:val="00C61708"/>
-    <w:rPr>
-      <w:b/>
-      <w:bCs/>
-      <w:caps/>
-      <w:color w:val="FFFFFF" w:themeColor="background1"/>
-      <w:spacing w:val="15"/>
-      <w:shd w:val="clear" w:color="auto" w:fill="4F81BD" w:themeFill="accent1"/>
-    </w:rPr>
-  </w:style>
-  <w:style w:type="character" w:customStyle="1" w:styleId="Heading2Char">
-    <w:name w:val="Heading 2 Char"/>
-    <w:basedOn w:val="DefaultParagraphFont"/>
-    <w:link w:val="Heading2"/>
-    <w:uiPriority w:val="9"/>
-    <w:rsid w:val="00C61708"/>
-    <w:rPr>
-      <w:caps/>
-      <w:spacing w:val="15"/>
-      <w:shd w:val="clear" w:color="auto" w:fill="DBE5F1" w:themeFill="accent1" w:themeFillTint="33"/>
-    </w:rPr>
-  </w:style>
-  <w:style w:type="paragraph" w:styleId="Subtitle">
-    <w:name w:val="Subtitle"/>
-    <w:basedOn w:val="Normal"/>
-    <w:next w:val="Normal"/>
-    <w:link w:val="SubtitleChar"/>
-    <w:uiPriority w:val="11"/>
-    <w:qFormat/>
-    <w:rsid w:val="00C61708"/>
-    <w:pPr>
-      <w:spacing w:after="1000" w:line="240" w:lineRule="auto"/>
-    </w:pPr>
-    <w:rPr>
-      <w:caps/>
-      <w:color w:val="595959" w:themeColor="text1" w:themeTint="A6"/>
-      <w:spacing w:val="10"/>
-      <w:sz w:val="24"/>
-      <w:szCs w:val="24"/>
-    </w:rPr>
-  </w:style>
-  <w:style w:type="character" w:customStyle="1" w:styleId="SubtitleChar">
-    <w:name w:val="Subtitle Char"/>
-    <w:basedOn w:val="DefaultParagraphFont"/>
-    <w:link w:val="Subtitle"/>
-    <w:uiPriority w:val="11"/>
-    <w:rsid w:val="00C61708"/>
-    <w:rPr>
-      <w:caps/>
-      <w:color w:val="595959" w:themeColor="text1" w:themeTint="A6"/>
-      <w:spacing w:val="10"/>
-      <w:sz w:val="24"/>
-      <w:szCs w:val="24"/>
-    </w:rPr>
-  </w:style>
-  <w:style w:type="paragraph" w:styleId="Title">
-    <w:name w:val="Title"/>
-    <w:basedOn w:val="Normal"/>
-    <w:next w:val="Normal"/>
-    <w:link w:val="TitleChar"/>
-    <w:uiPriority w:val="10"/>
-    <w:qFormat/>
-    <w:rsid w:val="00C61708"/>
-    <w:pPr>
-      <w:spacing w:before="720"/>
-    </w:pPr>
-    <w:rPr>
-      <w:caps/>
-      <w:color w:val="4F81BD" w:themeColor="accent1"/>
-      <w:spacing w:val="10"/>
-      <w:kern w:val="28"/>
-      <w:sz w:val="52"/>
-      <w:szCs w:val="52"/>
-    </w:rPr>
-  </w:style>
-  <w:style w:type="character" w:customStyle="1" w:styleId="TitleChar">
-    <w:name w:val="Title Char"/>
-    <w:basedOn w:val="DefaultParagraphFont"/>
-    <w:link w:val="Title"/>
-    <w:uiPriority w:val="10"/>
-    <w:rsid w:val="00C61708"/>
-    <w:rPr>
-      <w:caps/>
-      <w:color w:val="4F81BD" w:themeColor="accent1"/>
-      <w:spacing w:val="10"/>
-      <w:kern w:val="28"/>
-      <w:sz w:val="52"/>
-      <w:szCs w:val="52"/>
-    </w:rPr>
-  </w:style>
-  <w:style w:type="paragraph" w:styleId="TOCHeading">
-    <w:name w:val="TOC Heading"/>
-    <w:basedOn w:val="Heading1"/>
-    <w:next w:val="Normal"/>
-    <w:uiPriority w:val="39"/>
-    <w:semiHidden/>
-    <w:unhideWhenUsed/>
-    <w:qFormat/>
-    <w:rsid w:val="00C61708"/>
-    <w:pPr>
-      <w:outlineLvl w:val="9"/>
-    </w:pPr>
-    <w:rPr>
-      <w:lang w:bidi="en-US"/>
-    </w:rPr>
-  </w:style>
-  <w:style w:type="paragraph" w:styleId="TOC1">
-    <w:name w:val="toc 1"/>
-    <w:basedOn w:val="Normal"/>
-    <w:next w:val="Normal"/>
-    <w:autoRedefine/>
-    <w:uiPriority w:val="39"/>
-    <w:unhideWhenUsed/>
-    <w:rsid w:val="00C61708"/>
-    <w:pPr>
-      <w:spacing w:after="100"/>
-    </w:pPr>
-  </w:style>
-  <w:style w:type="character" w:styleId="Hyperlink">
-    <w:name w:val="Hyperlink"/>
-    <w:basedOn w:val="DefaultParagraphFont"/>
-    <w:uiPriority w:val="99"/>
-    <w:unhideWhenUsed/>
-    <w:rsid w:val="00C61708"/>
-    <w:rPr>
-      <w:color w:val="0000FF" w:themeColor="hyperlink"/>
-      <w:u w:val="single"/>
-    </w:rPr>
-  </w:style>
-  <w:style w:type="paragraph" w:styleId="BalloonText">
-    <w:name w:val="Balloon Text"/>
-    <w:basedOn w:val="Normal"/>
-    <w:link w:val="BalloonTextChar"/>
-    <w:uiPriority w:val="99"/>
-    <w:semiHidden/>
-    <w:unhideWhenUsed/>
-    <w:rsid w:val="00C61708"/>
-    <w:pPr>
-      <w:spacing w:after="0" w:line="240" w:lineRule="auto"/>
-    </w:pPr>
-    <w:rPr>
-      <w:rFonts w:ascii="Tahoma" w:hAnsi="Tahoma" w:cs="Tahoma"/>
-      <w:sz w:val="16"/>
-      <w:szCs w:val="16"/>
-    </w:rPr>
-  </w:style>
-  <w:style w:type="character" w:customStyle="1" w:styleId="BalloonTextChar">
-    <w:name w:val="Balloon Text Char"/>
-    <w:basedOn w:val="DefaultParagraphFont"/>
-    <w:link w:val="BalloonText"/>
-    <w:uiPriority w:val="99"/>
-    <w:semiHidden/>
-    <w:rsid w:val="00C61708"/>
-    <w:rPr>
-      <w:rFonts w:ascii="Tahoma" w:hAnsi="Tahoma" w:cs="Tahoma"/>
-      <w:sz w:val="16"/>
-      <w:szCs w:val="16"/>
-    </w:rPr>
-  </w:style>
-  <w:style w:type="character" w:customStyle="1" w:styleId="Heading3Char">
-    <w:name w:val="Heading 3 Char"/>
-    <w:basedOn w:val="DefaultParagraphFont"/>
-    <w:link w:val="Heading3"/>
-    <w:uiPriority w:val="9"/>
-    <w:semiHidden/>
-    <w:rsid w:val="00C61708"/>
-    <w:rPr>
-      <w:caps/>
-      <w:color w:val="243F60" w:themeColor="accent1" w:themeShade="7F"/>
-      <w:spacing w:val="15"/>
-    </w:rPr>
-  </w:style>
-  <w:style w:type="character" w:customStyle="1" w:styleId="Heading4Char">
-    <w:name w:val="Heading 4 Char"/>
-    <w:basedOn w:val="DefaultParagraphFont"/>
-    <w:link w:val="Heading4"/>
-    <w:uiPriority w:val="9"/>
-    <w:semiHidden/>
-    <w:rsid w:val="00C61708"/>
-    <w:rPr>
-      <w:caps/>
-      <w:color w:val="365F91" w:themeColor="accent1" w:themeShade="BF"/>
-      <w:spacing w:val="10"/>
-    </w:rPr>
-  </w:style>
-  <w:style w:type="character" w:customStyle="1" w:styleId="Heading5Char">
-    <w:name w:val="Heading 5 Char"/>
-    <w:basedOn w:val="DefaultParagraphFont"/>
-    <w:link w:val="Heading5"/>
-    <w:uiPriority w:val="9"/>
-    <w:semiHidden/>
-    <w:rsid w:val="00C61708"/>
-    <w:rPr>
-      <w:caps/>
-      <w:color w:val="365F91" w:themeColor="accent1" w:themeShade="BF"/>
-      <w:spacing w:val="10"/>
-    </w:rPr>
-  </w:style>
-  <w:style w:type="character" w:customStyle="1" w:styleId="Heading6Char">
-    <w:name w:val="Heading 6 Char"/>
-    <w:basedOn w:val="DefaultParagraphFont"/>
-    <w:link w:val="Heading6"/>
-    <w:uiPriority w:val="9"/>
-    <w:semiHidden/>
-    <w:rsid w:val="00C61708"/>
-    <w:rPr>
-      <w:caps/>
-      <w:color w:val="365F91" w:themeColor="accent1" w:themeShade="BF"/>
-      <w:spacing w:val="10"/>
-    </w:rPr>
-  </w:style>
-  <w:style w:type="character" w:customStyle="1" w:styleId="Heading7Char">
-    <w:name w:val="Heading 7 Char"/>
-    <w:basedOn w:val="DefaultParagraphFont"/>
-    <w:link w:val="Heading7"/>
-    <w:uiPriority w:val="9"/>
-    <w:semiHidden/>
-    <w:rsid w:val="00C61708"/>
-    <w:rPr>
-      <w:caps/>
-      <w:color w:val="365F91" w:themeColor="accent1" w:themeShade="BF"/>
-      <w:spacing w:val="10"/>
-    </w:rPr>
-  </w:style>
-  <w:style w:type="character" w:customStyle="1" w:styleId="Heading8Char">
-    <w:name w:val="Heading 8 Char"/>
-    <w:basedOn w:val="DefaultParagraphFont"/>
-    <w:link w:val="Heading8"/>
-    <w:uiPriority w:val="9"/>
-    <w:semiHidden/>
-    <w:rsid w:val="00C61708"/>
-    <w:rPr>
-      <w:caps/>
-      <w:spacing w:val="10"/>
-      <w:sz w:val="18"/>
-      <w:szCs w:val="18"/>
-    </w:rPr>
-  </w:style>
-  <w:style w:type="character" w:customStyle="1" w:styleId="Heading9Char">
-    <w:name w:val="Heading 9 Char"/>
-    <w:basedOn w:val="DefaultParagraphFont"/>
-    <w:link w:val="Heading9"/>
-    <w:uiPriority w:val="9"/>
-    <w:semiHidden/>
-    <w:rsid w:val="00C61708"/>
-    <w:rPr>
-      <w:i/>
-      <w:caps/>
-      <w:spacing w:val="10"/>
-      <w:sz w:val="18"/>
-      <w:szCs w:val="18"/>
-    </w:rPr>
-  </w:style>
-  <w:style w:type="paragraph" w:styleId="Caption">
-    <w:name w:val="caption"/>
-    <w:basedOn w:val="Normal"/>
-    <w:next w:val="Normal"/>
-    <w:uiPriority w:val="35"/>
-    <w:semiHidden/>
-    <w:unhideWhenUsed/>
-    <w:qFormat/>
-    <w:rsid w:val="00C61708"/>
-    <w:rPr>
-      <w:b/>
-      <w:bCs/>
-      <w:color w:val="365F91" w:themeColor="accent1" w:themeShade="BF"/>
-      <w:sz w:val="16"/>
-      <w:szCs w:val="16"/>
-    </w:rPr>
-  </w:style>
-  <w:style w:type="character" w:styleId="Strong">
-    <w:name w:val="Strong"/>
-    <w:uiPriority w:val="22"/>
-    <w:qFormat/>
-    <w:rsid w:val="00C61708"/>
-    <w:rPr>
-      <w:b/>
-      <w:bCs/>
-    </w:rPr>
-  </w:style>
-  <w:style w:type="character" w:styleId="Emphasis">
-    <w:name w:val="Emphasis"/>
-    <w:uiPriority w:val="20"/>
-    <w:qFormat/>
-    <w:rsid w:val="00C61708"/>
-    <w:rPr>
-      <w:caps/>
-      <w:color w:val="243F60" w:themeColor="accent1" w:themeShade="7F"/>
-      <w:spacing w:val="5"/>
-    </w:rPr>
-  </w:style>
-  <w:style w:type="paragraph" w:styleId="NoSpacing">
-    <w:name w:val="No Spacing"/>
-    <w:basedOn w:val="Normal"/>
-    <w:link w:val="NoSpacingChar"/>
-    <w:uiPriority w:val="1"/>
-    <w:qFormat/>
-    <w:rsid w:val="00C61708"/>
-    <w:pPr>
-      <w:spacing w:before="0" w:after="0" w:line="240" w:lineRule="auto"/>
-    </w:pPr>
-  </w:style>
-  <w:style w:type="character" w:customStyle="1" w:styleId="NoSpacingChar">
-    <w:name w:val="No Spacing Char"/>
-    <w:basedOn w:val="DefaultParagraphFont"/>
-    <w:link w:val="NoSpacing"/>
-    <w:uiPriority w:val="1"/>
-    <w:rsid w:val="00C61708"/>
-    <w:rPr>
-      <w:sz w:val="20"/>
-      <w:szCs w:val="20"/>
-    </w:rPr>
-  </w:style>
-  <w:style w:type="paragraph" w:styleId="ListParagraph">
-    <w:name w:val="List Paragraph"/>
-    <w:basedOn w:val="Normal"/>
-    <w:uiPriority w:val="34"/>
-    <w:qFormat/>
-    <w:rsid w:val="00C61708"/>
-    <w:pPr>
-      <w:ind w:left="720"/>
-      <w:contextualSpacing/>
-    </w:pPr>
-  </w:style>
-  <w:style w:type="paragraph" w:styleId="Quote">
-    <w:name w:val="Quote"/>
-    <w:basedOn w:val="Normal"/>
-    <w:next w:val="Normal"/>
-    <w:link w:val="QuoteChar"/>
-    <w:uiPriority w:val="29"/>
-    <w:qFormat/>
-    <w:rsid w:val="00C61708"/>
-    <w:rPr>
-      <w:i/>
-      <w:iCs/>
-    </w:rPr>
-  </w:style>
-  <w:style w:type="character" w:customStyle="1" w:styleId="QuoteChar">
-    <w:name w:val="Quote Char"/>
-    <w:basedOn w:val="DefaultParagraphFont"/>
-    <w:link w:val="Quote"/>
-    <w:uiPriority w:val="29"/>
-    <w:rsid w:val="00C61708"/>
-    <w:rPr>
-      <w:i/>
-      <w:iCs/>
-      <w:sz w:val="20"/>
-      <w:szCs w:val="20"/>
-    </w:rPr>
-  </w:style>
-  <w:style w:type="paragraph" w:styleId="IntenseQuote">
-    <w:name w:val="Intense Quote"/>
-    <w:basedOn w:val="Normal"/>
-    <w:next w:val="Normal"/>
-    <w:link w:val="IntenseQuoteChar"/>
-    <w:uiPriority w:val="30"/>
-    <w:qFormat/>
-    <w:rsid w:val="00C61708"/>
-    <w:pPr>
-      <w:pBdr>
-        <w:top w:val="single" w:sz="4" w:space="10" w:color="4F81BD" w:themeColor="accent1"/>
-        <w:left w:val="single" w:sz="4" w:space="10" w:color="4F81BD" w:themeColor="accent1"/>
-      </w:pBdr>
-      <w:spacing w:after="0"/>
-      <w:ind w:left="1296" w:right="1152"/>
-      <w:jc w:val="both"/>
-    </w:pPr>
-    <w:rPr>
-      <w:i/>
-      <w:iCs/>
-      <w:color w:val="4F81BD" w:themeColor="accent1"/>
-    </w:rPr>
-  </w:style>
-  <w:style w:type="character" w:customStyle="1" w:styleId="IntenseQuoteChar">
-    <w:name w:val="Intense Quote Char"/>
-    <w:basedOn w:val="DefaultParagraphFont"/>
-    <w:link w:val="IntenseQuote"/>
-    <w:uiPriority w:val="30"/>
-    <w:rsid w:val="00C61708"/>
-    <w:rPr>
-      <w:i/>
-      <w:iCs/>
-      <w:color w:val="4F81BD" w:themeColor="accent1"/>
-      <w:sz w:val="20"/>
-      <w:szCs w:val="20"/>
-    </w:rPr>
-  </w:style>
-  <w:style w:type="character" w:styleId="SubtleEmphasis">
-    <w:name w:val="Subtle Emphasis"/>
-    <w:uiPriority w:val="19"/>
-    <w:qFormat/>
-    <w:rsid w:val="00C61708"/>
-    <w:rPr>
-      <w:i/>
-      <w:iCs/>
-      <w:color w:val="243F60" w:themeColor="accent1" w:themeShade="7F"/>
-    </w:rPr>
-  </w:style>
-  <w:style w:type="character" w:styleId="IntenseEmphasis">
-    <w:name w:val="Intense Emphasis"/>
-    <w:uiPriority w:val="21"/>
-    <w:qFormat/>
-    <w:rsid w:val="00C61708"/>
-    <w:rPr>
-      <w:b/>
-      <w:bCs/>
-      <w:caps/>
-      <w:color w:val="243F60" w:themeColor="accent1" w:themeShade="7F"/>
-      <w:spacing w:val="10"/>
-    </w:rPr>
-  </w:style>
-  <w:style w:type="character" w:styleId="SubtleReference">
-    <w:name w:val="Subtle Reference"/>
-    <w:uiPriority w:val="31"/>
-    <w:qFormat/>
-    <w:rsid w:val="00C61708"/>
-    <w:rPr>
-      <w:b/>
-      <w:bCs/>
-      <w:color w:val="4F81BD" w:themeColor="accent1"/>
-    </w:rPr>
-  </w:style>
-  <w:style w:type="character" w:styleId="IntenseReference">
-    <w:name w:val="Intense Reference"/>
-    <w:uiPriority w:val="32"/>
-    <w:qFormat/>
-    <w:rsid w:val="00C61708"/>
-    <w:rPr>
-      <w:b/>
-      <w:bCs/>
-      <w:i/>
-      <w:iCs/>
-      <w:caps/>
-      <w:color w:val="4F81BD" w:themeColor="accent1"/>
-    </w:rPr>
-  </w:style>
-  <w:style w:type="character" w:styleId="BookTitle">
-    <w:name w:val="Book Title"/>
-    <w:uiPriority w:val="33"/>
-    <w:qFormat/>
-    <w:rsid w:val="00C61708"/>
-    <w:rPr>
-      <w:b/>
-      <w:bCs/>
-      <w:i/>
-      <w:iCs/>
-      <w:spacing w:val="9"/>
-    </w:rPr>
-  </w:style>
-  <w:style w:type="paragraph" w:styleId="TOC2">
-    <w:name w:val="toc 2"/>
-    <w:basedOn w:val="Normal"/>
-    <w:next w:val="Normal"/>
-    <w:autoRedefine/>
-    <w:uiPriority w:val="39"/>
-    <w:unhideWhenUsed/>
-    <w:rsid w:val="009C4734"/>
-    <w:pPr>
-      <w:spacing w:after="100"/>
-      <w:ind w:left="200"/>
-    </w:pPr>
-  </w:style>
-  <w:style w:type="character" w:styleId="PlaceholderText">
-    <w:name w:val="Placeholder Text"/>
-    <w:basedOn w:val="DefaultParagraphFont"/>
-    <w:uiPriority w:val="99"/>
-    <w:semiHidden/>
-    <w:rsid w:val="00DF7C58"/>
-    <w:rPr>
-      <w:color w:val="808080"/>
-    </w:rPr>
-  </w:style>
-  <w:style w:type="table" w:styleId="TableGrid">
-    <w:name w:val="Table Grid"/>
-    <w:basedOn w:val="TableNormal"/>
-    <w:uiPriority w:val="59"/>
-    <w:rsid w:val="00DF7C58"/>
-    <w:pPr>
-      <w:spacing w:before="0" w:after="0" w:line="240" w:lineRule="auto"/>
-    </w:pPr>
-    <w:rPr>
-      <w:rFonts w:eastAsiaTheme="minorHAnsi"/>
-    </w:rPr>
-    <w:tblPr>
-      <w:tblInd w:w="0" w:type="dxa"/>
-      <w:tblBorders>
-        <w:top w:val="single" w:sz="4" w:space="0" w:color="auto"/>
-        <w:left w:val="single" w:sz="4" w:space="0" w:color="auto"/>
-        <w:bottom w:val="single" w:sz="4" w:space="0" w:color="auto"/>
-        <w:right w:val="single" w:sz="4" w:space="0" w:color="auto"/>
-        <w:insideH w:val="single" w:sz="4" w:space="0" w:color="auto"/>
-        <w:insideV w:val="single" w:sz="4" w:space="0" w:color="auto"/>
-      </w:tblBorders>
-      <w:tblCellMar>
-        <w:top w:w="0" w:type="dxa"/>
-        <w:left w:w="108" w:type="dxa"/>
-        <w:bottom w:w="0" w:type="dxa"/>
-        <w:right w:w="108" w:type="dxa"/>
-      </w:tblCellMar>
-    </w:tblPr>
-  </w:style>
-  <w:style w:type="paragraph" w:customStyle="1" w:styleId="Commandline">
-    <w:name w:val="Command line"/>
-    <w:basedOn w:val="Normal"/>
-    <w:link w:val="CommandlineChar"/>
-    <w:qFormat/>
-    <w:rsid w:val="000B1180"/>
-    <w:pPr>
-      <w:jc w:val="center"/>
-    </w:pPr>
-    <w:rPr>
-      <w:rFonts w:ascii="Courier New" w:hAnsi="Courier New" w:cs="Courier New"/>
-    </w:rPr>
-  </w:style>
-  <w:style w:type="paragraph" w:customStyle="1" w:styleId="Filename">
-    <w:name w:val="File name"/>
-    <w:basedOn w:val="Normal"/>
-    <w:link w:val="FilenameChar"/>
-    <w:qFormat/>
-    <w:rsid w:val="00D469BF"/>
-    <w:rPr>
-      <w:rFonts w:ascii="Cambria" w:hAnsi="Cambria"/>
-      <w:color w:val="1F497D" w:themeColor="text2"/>
-    </w:rPr>
-  </w:style>
-  <w:style w:type="character" w:customStyle="1" w:styleId="CommandlineChar">
-    <w:name w:val="Command line Char"/>
-    <w:basedOn w:val="DefaultParagraphFont"/>
-    <w:link w:val="Commandline"/>
-    <w:rsid w:val="000B1180"/>
-    <w:rPr>
-      <w:rFonts w:ascii="Courier New" w:hAnsi="Courier New" w:cs="Courier New"/>
-      <w:sz w:val="20"/>
-      <w:szCs w:val="20"/>
-    </w:rPr>
-  </w:style>
-  <w:style w:type="paragraph" w:customStyle="1" w:styleId="Inlinecode">
-    <w:name w:val="Inline code"/>
-    <w:basedOn w:val="Normal"/>
-    <w:link w:val="InlinecodeChar"/>
-    <w:qFormat/>
-    <w:rsid w:val="00114EB1"/>
-    <w:rPr>
-      <w:rFonts w:ascii="Lucida Console" w:hAnsi="Lucida Console" w:cs="Courier New"/>
-      <w:color w:val="632423" w:themeColor="accent2" w:themeShade="80"/>
-      <w:sz w:val="16"/>
-      <w:szCs w:val="18"/>
-    </w:rPr>
-  </w:style>
-  <w:style w:type="character" w:customStyle="1" w:styleId="FilenameChar">
-    <w:name w:val="File name Char"/>
-    <w:basedOn w:val="DefaultParagraphFont"/>
-    <w:link w:val="Filename"/>
-    <w:rsid w:val="00D469BF"/>
-    <w:rPr>
-      <w:rFonts w:ascii="Cambria" w:hAnsi="Cambria"/>
-      <w:color w:val="1F497D" w:themeColor="text2"/>
-      <w:sz w:val="20"/>
-      <w:szCs w:val="20"/>
-    </w:rPr>
-  </w:style>
-  <w:style w:type="character" w:customStyle="1" w:styleId="InlinecodeChar">
-    <w:name w:val="Inline code Char"/>
-    <w:basedOn w:val="DefaultParagraphFont"/>
-    <w:link w:val="Inlinecode"/>
-    <w:rsid w:val="00114EB1"/>
-    <w:rPr>
-      <w:rFonts w:ascii="Lucida Console" w:hAnsi="Lucida Console" w:cs="Courier New"/>
-      <w:color w:val="632423" w:themeColor="accent2" w:themeShade="80"/>
-      <w:sz w:val="16"/>
-      <w:szCs w:val="18"/>
-    </w:rPr>
-  </w:style>
-</w:styles>
-</file>
-
-<file path=word/stylesWithEffects.xml><?xml version="1.0" encoding="utf-8"?>
-<w:styles xmlns:wpc="http://schemas.microsoft.com/office/word/2010/wordprocessingCanvas" xmlns:mc="http://schemas.openxmlformats.org/markup-compatibility/2006" xmlns:o="urn:schemas-microsoft-com:office:office" xmlns:r="http://schemas.openxmlformats.org/officeDocument/2006/relationships" xmlns:m="http://schemas.openxmlformats.org/officeDocument/2006/math" xmlns:v="urn:schemas-microsoft-com:vml" xmlns:wp14="http://schemas.microsoft.com/office/word/2010/wordprocessingDrawing" xmlns:wp="http://schemas.openxmlformats.org/drawingml/2006/wordprocessingDrawing" xmlns:w10="urn:schemas-microsoft-com:office:word" xmlns:w="http://schemas.openxmlformats.org/wordprocessingml/2006/main" xmlns:w14="http://schemas.microsoft.com/office/word/2010/wordml" xmlns:wpg="http://schemas.microsoft.com/office/word/2010/wordprocessingGroup" xmlns:wpi="http://schemas.microsoft.com/office/word/2010/wordprocessingInk" xmlns:wne="http://schemas.microsoft.com/office/word/2006/wordml" xmlns:wps="http://schemas.microsoft.com/office/word/2010/wordprocessingShape" mc:Ignorable="w14 wp14">
-  <w:docDefaults>
-    <w:rPrDefault>
-      <w:rPr>
-        <w:rFonts w:asciiTheme="minorHAnsi" w:eastAsiaTheme="minorEastAsia" w:hAnsiTheme="minorHAnsi" w:cstheme="minorBidi"/>
-        <w:sz w:val="22"/>
-        <w:szCs w:val="22"/>
-        <w:lang w:val="en-US" w:eastAsia="en-US" w:bidi="ar-SA"/>
-      </w:rPr>
-    </w:rPrDefault>
-    <w:pPrDefault>
-      <w:pPr>
-        <w:spacing w:before="200" w:after="200" w:line="276" w:lineRule="auto"/>
-      </w:pPr>
-    </w:pPrDefault>
-  </w:docDefaults>
-  <w:latentStyles w:defLockedState="0" w:defUIPriority="99" w:defSemiHidden="1" w:defUnhideWhenUsed="1" w:defQFormat="0" w:count="267">
-    <w:lsdException w:name="Normal" w:semiHidden="0" w:uiPriority="0" w:unhideWhenUsed="0" w:qFormat="1"/>
-    <w:lsdException w:name="heading 1" w:semiHidden="0" w:uiPriority="9" w:unhideWhenUsed="0" w:qFormat="1"/>
-    <w:lsdException w:name="heading 2" w:uiPriority="9" w:qFormat="1"/>
-    <w:lsdException w:name="heading 3" w:uiPriority="9" w:qFormat="1"/>
-    <w:lsdException w:name="heading 4" w:uiPriority="9" w:qFormat="1"/>
-    <w:lsdException w:name="heading 5" w:uiPriority="9" w:qFormat="1"/>
-    <w:lsdException w:name="heading 6" w:uiPriority="9" w:qFormat="1"/>
-    <w:lsdException w:name="heading 7" w:uiPriority="9" w:qFormat="1"/>
-    <w:lsdException w:name="heading 8" w:uiPriority="9" w:qFormat="1"/>
-    <w:lsdException w:name="heading 9" w:uiPriority="9" w:qFormat="1"/>
-    <w:lsdException w:name="toc 1" w:uiPriority="39"/>
-    <w:lsdException w:name="toc 2" w:uiPriority="39"/>
-    <w:lsdException w:name="toc 3" w:uiPriority="39"/>
-    <w:lsdException w:name="toc 4" w:uiPriority="39"/>
-    <w:lsdException w:name="toc 5" w:uiPriority="39"/>
-    <w:lsdException w:name="toc 6" w:uiPriority="39"/>
-    <w:lsdException w:name="toc 7" w:uiPriority="39"/>
-    <w:lsdException w:name="toc 8" w:uiPriority="39"/>
-    <w:lsdException w:name="toc 9" w:uiPriority="39"/>
-    <w:lsdException w:name="caption" w:uiPriority="35" w:qFormat="1"/>
-    <w:lsdException w:name="Title" w:semiHidden="0" w:uiPriority="10" w:unhideWhenUsed="0" w:qFormat="1"/>
-    <w:lsdException w:name="Default Paragraph Font" w:uiPriority="1"/>
-    <w:lsdException w:name="Subtitle" w:semiHidden="0" w:uiPriority="11" w:unhideWhenUsed="0" w:qFormat="1"/>
-    <w:lsdException w:name="Strong" w:semiHidden="0" w:uiPriority="22" w:unhideWhenUsed="0" w:qFormat="1"/>
-    <w:lsdException w:name="Emphasis" w:semiHidden="0" w:uiPriority="20" w:unhideWhenUsed="0" w:qFormat="1"/>
-    <w:lsdException w:name="Table Grid" w:semiHidden="0" w:uiPriority="59" w:unhideWhenUsed="0"/>
-    <w:lsdException w:name="Placeholder Text" w:unhideWhenUsed="0"/>
-    <w:lsdException w:name="No Spacing" w:semiHidden="0" w:uiPriority="1" w:unhideWhenUsed="0" w:qFormat="1"/>
-    <w:lsdException w:name="Light Shading" w:semiHidden="0" w:uiPriority="60" w:unhideWhenUsed="0"/>
-    <w:lsdException w:name="Light List" w:semiHidden="0" w:uiPriority="61" w:unhideWhenUsed="0"/>
-    <w:lsdException w:name="Light Grid" w:semiHidden="0" w:uiPriority="62" w:unhideWhenUsed="0"/>
-    <w:lsdException w:name="Medium Shading 1" w:semiHidden="0" w:uiPriority="63" w:unhideWhenUsed="0"/>
-    <w:lsdException w:name="Medium Shading 2" w:semiHidden="0" w:uiPriority="64" w:unhideWhenUsed="0"/>
-    <w:lsdException w:name="Medium List 1" w:semiHidden="0" w:uiPriority="65" w:unhideWhenUsed="0"/>
-    <w:lsdException w:name="Medium List 2" w:semiHidden="0" w:uiPriority="66" w:unhideWhenUsed="0"/>
-    <w:lsdException w:name="Medium Grid 1" w:semiHidden="0" w:uiPriority="67" w:unhideWhenUsed="0"/>
-    <w:lsdException w:name="Medium Grid 2" w:semiHidden="0" w:uiPriority="68" w:unhideWhenUsed="0"/>
-    <w:lsdException w:name="Medium Grid 3" w:semiHidden="0" w:uiPriority="69" w:unhideWhenUsed="0"/>
-    <w:lsdException w:name="Dark List" w:semiHidden="0" w:uiPriority="70" w:unhideWhenUsed="0"/>
-    <w:lsdException w:name="Colorful Shading" w:semiHidden="0" w:uiPriority="71" w:unhideWhenUsed="0"/>
-    <w:lsdException w:name="Colorful List" w:semiHidden="0" w:uiPriority="72" w:unhideWhenUsed="0"/>
-    <w:lsdException w:name="Colorful Grid" w:semiHidden="0" w:uiPriority="73" w:unhideWhenUsed="0"/>
-    <w:lsdException w:name="Light Shading Accent 1" w:semiHidden="0" w:uiPriority="60" w:unhideWhenUsed="0"/>
-    <w:lsdException w:name="Light List Accent 1" w:semiHidden="0" w:uiPriority="61" w:unhideWhenUsed="0"/>
-    <w:lsdException w:name="Light Grid Accent 1" w:semiHidden="0" w:uiPriority="62" w:unhideWhenUsed="0"/>
-    <w:lsdException w:name="Medium Shading 1 Accent 1" w:semiHidden="0" w:uiPriority="63" w:unhideWhenUsed="0"/>
-    <w:lsdException w:name="Medium Shading 2 Accent 1" w:semiHidden="0" w:uiPriority="64" w:unhideWhenUsed="0"/>
-    <w:lsdException w:name="Medium List 1 Accent 1" w:semiHidden="0" w:uiPriority="65" w:unhideWhenUsed="0"/>
-    <w:lsdException w:name="Revision" w:unhideWhenUsed="0"/>
-    <w:lsdException w:name="List Paragraph" w:semiHidden="0" w:uiPriority="34" w:unhideWhenUsed="0" w:qFormat="1"/>
-    <w:lsdException w:name="Quote" w:semiHidden="0" w:uiPriority="29" w:unhideWhenUsed="0" w:qFormat="1"/>
-    <w:lsdException w:name="Intense Quote" w:semiHidden="0" w:uiPriority="30" w:unhideWhenUsed="0" w:qFormat="1"/>
-    <w:lsdException w:name="Medium List 2 Accent 1" w:semiHidden="0" w:uiPriority="66" w:unhideWhenUsed="0"/>
-    <w:lsdException w:name="Medium Grid 1 Accent 1" w:semiHidden="0" w:uiPriority="67" w:unhideWhenUsed="0"/>
-    <w:lsdException w:name="Medium Grid 2 Accent 1" w:semiHidden="0" w:uiPriority="68" w:unhideWhenUsed="0"/>
-    <w:lsdException w:name="Medium Grid 3 Accent 1" w:semiHidden="0" w:uiPriority="69" w:unhideWhenUsed="0"/>
-    <w:lsdException w:name="Dark List Accent 1" w:semiHidden="0" w:uiPriority="70" w:unhideWhenUsed="0"/>
-    <w:lsdException w:name="Colorful Shading Accent 1" w:semiHidden="0" w:uiPriority="71" w:unhideWhenUsed="0"/>
-    <w:lsdException w:name="Colorful List Accent 1" w:semiHidden="0" w:uiPriority="72" w:unhideWhenUsed="0"/>
-    <w:lsdException w:name="Colorful Grid Accent 1" w:semiHidden="0" w:uiPriority="73" w:unhideWhenUsed="0"/>
-    <w:lsdException w:name="Light Shading Accent 2" w:semiHidden="0" w:uiPriority="60" w:unhideWhenUsed="0"/>
-    <w:lsdException w:name="Light List Accent 2" w:semiHidden="0" w:uiPriority="61" w:unhideWhenUsed="0"/>
-    <w:lsdException w:name="Light Grid Accent 2" w:semiHidden="0" w:uiPriority="62" w:unhideWhenUsed="0"/>
-    <w:lsdException w:name="Medium Shading 1 Accent 2" w:semiHidden="0" w:uiPriority="63" w:unhideWhenUsed="0"/>
-    <w:lsdException w:name="Medium Shading 2 Accent 2" w:semiHidden="0" w:uiPriority="64" w:unhideWhenUsed="0"/>
-    <w:lsdException w:name="Medium List 1 Accent 2" w:semiHidden="0" w:uiPriority="65" w:unhideWhenUsed="0"/>
-    <w:lsdException w:name="Medium List 2 Accent 2" w:semiHidden="0" w:uiPriority="66" w:unhideWhenUsed="0"/>
-    <w:lsdException w:name="Medium Grid 1 Accent 2" w:semiHidden="0" w:uiPriority="67" w:unhideWhenUsed="0"/>
-    <w:lsdException w:name="Medium Grid 2 Accent 2" w:semiHidden="0" w:uiPriority="68" w:unhideWhenUsed="0"/>
-    <w:lsdException w:name="Medium Grid 3 Accent 2" w:semiHidden="0" w:uiPriority="69" w:unhideWhenUsed="0"/>
-    <w:lsdException w:name="Dark List Accent 2" w:semiHidden="0" w:uiPriority="70" w:unhideWhenUsed="0"/>
-    <w:lsdException w:name="Colorful Shading Accent 2" w:semiHidden="0" w:uiPriority="71" w:unhideWhenUsed="0"/>
-    <w:lsdException w:name="Colorful List Accent 2" w:semiHidden="0" w:uiPriority="72" w:unhideWhenUsed="0"/>
-    <w:lsdException w:name="Colorful Grid Accent 2" w:semiHidden="0" w:uiPriority="73" w:unhideWhenUsed="0"/>
-    <w:lsdException w:name="Light Shading Accent 3" w:semiHidden="0" w:uiPriority="60" w:unhideWhenUsed="0"/>
-    <w:lsdException w:name="Light List Accent 3" w:semiHidden="0" w:uiPriority="61" w:unhideWhenUsed="0"/>
-    <w:lsdException w:name="Light Grid Accent 3" w:semiHidden="0" w:uiPriority="62" w:unhideWhenUsed="0"/>
-    <w:lsdException w:name="Medium Shading 1 Accent 3" w:semiHidden="0" w:uiPriority="63" w:unhideWhenUsed="0"/>
-    <w:lsdException w:name="Medium Shading 2 Accent 3" w:semiHidden="0" w:uiPriority="64" w:unhideWhenUsed="0"/>
-    <w:lsdException w:name="Medium List 1 Accent 3" w:semiHidden="0" w:uiPriority="65" w:unhideWhenUsed="0"/>
-    <w:lsdException w:name="Medium List 2 Accent 3" w:semiHidden="0" w:uiPriority="66" w:unhideWhenUsed="0"/>
-    <w:lsdException w:name="Medium Grid 1 Accent 3" w:semiHidden="0" w:uiPriority="67" w:unhideWhenUsed="0"/>
-    <w:lsdException w:name="Medium Grid 2 Accent 3" w:semiHidden="0" w:uiPriority="68" w:unhideWhenUsed="0"/>
-    <w:lsdException w:name="Medium Grid 3 Accent 3" w:semiHidden="0" w:uiPriority="69" w:unhideWhenUsed="0"/>
-    <w:lsdException w:name="Dark List Accent 3" w:semiHidden="0" w:uiPriority="70" w:unhideWhenUsed="0"/>
-    <w:lsdException w:name="Colorful Shading Accent 3" w:semiHidden="0" w:uiPriority="71" w:unhideWhenUsed="0"/>
-    <w:lsdException w:name="Colorful List Accent 3" w:semiHidden="0" w:uiPriority="72" w:unhideWhenUsed="0"/>
-    <w:lsdException w:name="Colorful Grid Accent 3" w:semiHidden="0" w:uiPriority="73" w:unhideWhenUsed="0"/>
-    <w:lsdException w:name="Light Shading Accent 4" w:semiHidden="0" w:uiPriority="60" w:unhideWhenUsed="0"/>
-    <w:lsdException w:name="Light List Accent 4" w:semiHidden="0" w:uiPriority="61" w:unhideWhenUsed="0"/>
-    <w:lsdException w:name="Light Grid Accent 4" w:semiHidden="0" w:uiPriority="62" w:unhideWhenUsed="0"/>
-    <w:lsdException w:name="Medium Shading 1 Accent 4" w:semiHidden="0" w:uiPriority="63" w:unhideWhenUsed="0"/>
-    <w:lsdException w:name="Medium Shading 2 Accent 4" w:semiHidden="0" w:uiPriority="64" w:unhideWhenUsed="0"/>
-    <w:lsdException w:name="Medium List 1 Accent 4" w:semiHidden="0" w:uiPriority="65" w:unhideWhenUsed="0"/>
-    <w:lsdException w:name="Medium List 2 Accent 4" w:semiHidden="0" w:uiPriority="66" w:unhideWhenUsed="0"/>
-    <w:lsdException w:name="Medium Grid 1 Accent 4" w:semiHidden="0" w:uiPriority="67" w:unhideWhenUsed="0"/>
-    <w:lsdException w:name="Medium Grid 2 Accent 4" w:semiHidden="0" w:uiPriority="68" w:unhideWhenUsed="0"/>
-    <w:lsdException w:name="Medium Grid 3 Accent 4" w:semiHidden="0" w:uiPriority="69" w:unhideWhenUsed="0"/>
-    <w:lsdException w:name="Dark List Accent 4" w:semiHidden="0" w:uiPriority="70" w:unhideWhenUsed="0"/>
-    <w:lsdException w:name="Colorful Shading Accent 4" w:semiHidden="0" w:uiPriority="71" w:unhideWhenUsed="0"/>
-    <w:lsdException w:name="Colorful List Accent 4" w:semiHidden="0" w:uiPriority="72" w:unhideWhenUsed="0"/>
-    <w:lsdException w:name="Colorful Grid Accent 4" w:semiHidden="0" w:uiPriority="73" w:unhideWhenUsed="0"/>
-    <w:lsdException w:name="Light Shading Accent 5" w:semiHidden="0" w:uiPriority="60" w:unhideWhenUsed="0"/>
-    <w:lsdException w:name="Light List Accent 5" w:semiHidden="0" w:uiPriority="61" w:unhideWhenUsed="0"/>
-    <w:lsdException w:name="Light Grid Accent 5" w:semiHidden="0" w:uiPriority="62" w:unhideWhenUsed="0"/>
-    <w:lsdException w:name="Medium Shading 1 Accent 5" w:semiHidden="0" w:uiPriority="63" w:unhideWhenUsed="0"/>
-    <w:lsdException w:name="Medium Shading 2 Accent 5" w:semiHidden="0" w:uiPriority="64" w:unhideWhenUsed="0"/>
-    <w:lsdException w:name="Medium List 1 Accent 5" w:semiHidden="0" w:uiPriority="65" w:unhideWhenUsed="0"/>
-    <w:lsdException w:name="Medium List 2 Accent 5" w:semiHidden="0" w:uiPriority="66" w:unhideWhenUsed="0"/>
-    <w:lsdException w:name="Medium Grid 1 Accent 5" w:semiHidden="0" w:uiPriority="67" w:unhideWhenUsed="0"/>
-    <w:lsdException w:name="Medium Grid 2 Accent 5" w:semiHidden="0" w:uiPriority="68" w:unhideWhenUsed="0"/>
-    <w:lsdException w:name="Medium Grid 3 Accent 5" w:semiHidden="0" w:uiPriority="69" w:unhideWhenUsed="0"/>
-    <w:lsdException w:name="Dark List Accent 5" w:semiHidden="0" w:uiPriority="70" w:unhideWhenUsed="0"/>
-    <w:lsdException w:name="Colorful Shading Accent 5" w:semiHidden="0" w:uiPriority="71" w:unhideWhenUsed="0"/>
-    <w:lsdException w:name="Colorful List Accent 5" w:semiHidden="0" w:uiPriority="72" w:unhideWhenUsed="0"/>
-    <w:lsdException w:name="Colorful Grid Accent 5" w:semiHidden="0" w:uiPriority="73" w:unhideWhenUsed="0"/>
-    <w:lsdException w:name="Light Shading Accent 6" w:semiHidden="0" w:uiPriority="60" w:unhideWhenUsed="0"/>
-    <w:lsdException w:name="Light List Accent 6" w:semiHidden="0" w:uiPriority="61" w:unhideWhenUsed="0"/>
-    <w:lsdException w:name="Light Grid Accent 6" w:semiHidden="0" w:uiPriority="62" w:unhideWhenUsed="0"/>
-    <w:lsdException w:name="Medium Shading 1 Accent 6" w:semiHidden="0" w:uiPriority="63" w:unhideWhenUsed="0"/>
-    <w:lsdException w:name="Medium Shading 2 Accent 6" w:semiHidden="0" w:uiPriority="64" w:unhideWhenUsed="0"/>
-    <w:lsdException w:name="Medium List 1 Accent 6" w:semiHidden="0" w:uiPriority="65" w:unhideWhenUsed="0"/>
-    <w:lsdException w:name="Medium List 2 Accent 6" w:semiHidden="0" w:uiPriority="66" w:unhideWhenUsed="0"/>
-    <w:lsdException w:name="Medium Grid 1 Accent 6" w:semiHidden="0" w:uiPriority="67" w:unhideWhenUsed="0"/>
-    <w:lsdException w:name="Medium Grid 2 Accent 6" w:semiHidden="0" w:uiPriority="68" w:unhideWhenUsed="0"/>
-    <w:lsdException w:name="Medium Grid 3 Accent 6" w:semiHidden="0" w:uiPriority="69" w:unhideWhenUsed="0"/>
-    <w:lsdException w:name="Dark List Accent 6" w:semiHidden="0" w:uiPriority="70" w:unhideWhenUsed="0"/>
-    <w:lsdException w:name="Colorful Shading Accent 6" w:semiHidden="0" w:uiPriority="71" w:unhideWhenUsed="0"/>
-    <w:lsdException w:name="Colorful List Accent 6" w:semiHidden="0" w:uiPriority="72" w:unhideWhenUsed="0"/>
-    <w:lsdException w:name="Colorful Grid Accent 6" w:semiHidden="0" w:uiPriority="73" w:unhideWhenUsed="0"/>
-    <w:lsdException w:name="Subtle Emphasis" w:semiHidden="0" w:uiPriority="19" w:unhideWhenUsed="0" w:qFormat="1"/>
-    <w:lsdException w:name="Intense Emphasis" w:semiHidden="0" w:uiPriority="21" w:unhideWhenUsed="0" w:qFormat="1"/>
-    <w:lsdException w:name="Subtle Reference" w:semiHidden="0" w:uiPriority="31" w:unhideWhenUsed="0" w:qFormat="1"/>
-    <w:lsdException w:name="Intense Reference" w:semiHidden="0" w:uiPriority="32" w:unhideWhenUsed="0" w:qFormat="1"/>
-    <w:lsdException w:name="Book Title" w:semiHidden="0" w:uiPriority="33" w:unhideWhenUsed="0" w:qFormat="1"/>
-    <w:lsdException w:name="Bibliography" w:uiPriority="37"/>
-    <w:lsdException w:name="TOC Heading" w:uiPriority="39" w:qFormat="1"/>
-  </w:latentStyles>
-  <w:style w:type="paragraph" w:default="1" w:styleId="Normal">
-    <w:name w:val="Normal"/>
-    <w:qFormat/>
-    <w:rsid w:val="00C61708"/>
-    <w:rPr>
-      <w:sz w:val="20"/>
-      <w:szCs w:val="20"/>
-    </w:rPr>
-  </w:style>
-  <w:style w:type="paragraph" w:styleId="Heading1">
-    <w:name w:val="heading 1"/>
-    <w:basedOn w:val="Normal"/>
-    <w:next w:val="Normal"/>
-    <w:link w:val="Heading1Char"/>
-    <w:uiPriority w:val="9"/>
-    <w:qFormat/>
-    <w:rsid w:val="00C61708"/>
-    <w:pPr>
-      <w:pBdr>
-        <w:top w:val="single" w:sz="24" w:space="0" w:color="4F81BD" w:themeColor="accent1"/>
-        <w:left w:val="single" w:sz="24" w:space="0" w:color="4F81BD" w:themeColor="accent1"/>
-        <w:bottom w:val="single" w:sz="24" w:space="0" w:color="4F81BD" w:themeColor="accent1"/>
-        <w:right w:val="single" w:sz="24" w:space="0" w:color="4F81BD" w:themeColor="accent1"/>
-      </w:pBdr>
-      <w:shd w:val="clear" w:color="auto" w:fill="4F81BD" w:themeFill="accent1"/>
-      <w:spacing w:after="0"/>
-      <w:outlineLvl w:val="0"/>
-    </w:pPr>
-    <w:rPr>
-      <w:b/>
-      <w:bCs/>
-      <w:caps/>
-      <w:color w:val="FFFFFF" w:themeColor="background1"/>
-      <w:spacing w:val="15"/>
-      <w:sz w:val="22"/>
-      <w:szCs w:val="22"/>
-    </w:rPr>
-  </w:style>
-  <w:style w:type="paragraph" w:styleId="Heading2">
-    <w:name w:val="heading 2"/>
-    <w:basedOn w:val="Normal"/>
-    <w:next w:val="Normal"/>
-    <w:link w:val="Heading2Char"/>
-    <w:uiPriority w:val="9"/>
-    <w:unhideWhenUsed/>
-    <w:qFormat/>
-    <w:rsid w:val="00C61708"/>
-    <w:pPr>
-      <w:pBdr>
-        <w:top w:val="single" w:sz="24" w:space="0" w:color="DBE5F1" w:themeColor="accent1" w:themeTint="33"/>
-        <w:left w:val="single" w:sz="24" w:space="0" w:color="DBE5F1" w:themeColor="accent1" w:themeTint="33"/>
-        <w:bottom w:val="single" w:sz="24" w:space="0" w:color="DBE5F1" w:themeColor="accent1" w:themeTint="33"/>
-        <w:right w:val="single" w:sz="24" w:space="0" w:color="DBE5F1" w:themeColor="accent1" w:themeTint="33"/>
-      </w:pBdr>
-      <w:shd w:val="clear" w:color="auto" w:fill="DBE5F1" w:themeFill="accent1" w:themeFillTint="33"/>
-      <w:spacing w:after="0"/>
-      <w:outlineLvl w:val="1"/>
-    </w:pPr>
-    <w:rPr>
-      <w:caps/>
-      <w:spacing w:val="15"/>
-      <w:sz w:val="22"/>
-      <w:szCs w:val="22"/>
-    </w:rPr>
-  </w:style>
-  <w:style w:type="paragraph" w:styleId="Heading3">
-    <w:name w:val="heading 3"/>
-    <w:basedOn w:val="Normal"/>
-    <w:next w:val="Normal"/>
-    <w:link w:val="Heading3Char"/>
-    <w:uiPriority w:val="9"/>
-    <w:semiHidden/>
-    <w:unhideWhenUsed/>
-    <w:qFormat/>
-    <w:rsid w:val="00C61708"/>
-    <w:pPr>
-      <w:pBdr>
-        <w:top w:val="single" w:sz="6" w:space="2" w:color="4F81BD" w:themeColor="accent1"/>
-        <w:left w:val="single" w:sz="6" w:space="2" w:color="4F81BD" w:themeColor="accent1"/>
-      </w:pBdr>
-      <w:spacing w:before="300" w:after="0"/>
-      <w:outlineLvl w:val="2"/>
-    </w:pPr>
-    <w:rPr>
-      <w:caps/>
-      <w:color w:val="243F60" w:themeColor="accent1" w:themeShade="7F"/>
-      <w:spacing w:val="15"/>
-      <w:sz w:val="22"/>
-      <w:szCs w:val="22"/>
-    </w:rPr>
-  </w:style>
-  <w:style w:type="paragraph" w:styleId="Heading4">
-    <w:name w:val="heading 4"/>
-    <w:basedOn w:val="Normal"/>
-    <w:next w:val="Normal"/>
-    <w:link w:val="Heading4Char"/>
-    <w:uiPriority w:val="9"/>
-    <w:semiHidden/>
-    <w:unhideWhenUsed/>
-    <w:qFormat/>
-    <w:rsid w:val="00C61708"/>
-    <w:pPr>
-      <w:pBdr>
-        <w:top w:val="dotted" w:sz="6" w:space="2" w:color="4F81BD" w:themeColor="accent1"/>
-        <w:left w:val="dotted" w:sz="6" w:space="2" w:color="4F81BD" w:themeColor="accent1"/>
-      </w:pBdr>
-      <w:spacing w:before="300" w:after="0"/>
-      <w:outlineLvl w:val="3"/>
-    </w:pPr>
-    <w:rPr>
-      <w:caps/>
-      <w:color w:val="365F91" w:themeColor="accent1" w:themeShade="BF"/>
-      <w:spacing w:val="10"/>
-      <w:sz w:val="22"/>
-      <w:szCs w:val="22"/>
-    </w:rPr>
-  </w:style>
-  <w:style w:type="paragraph" w:styleId="Heading5">
-    <w:name w:val="heading 5"/>
-    <w:basedOn w:val="Normal"/>
-    <w:next w:val="Normal"/>
-    <w:link w:val="Heading5Char"/>
-    <w:uiPriority w:val="9"/>
-    <w:semiHidden/>
-    <w:unhideWhenUsed/>
-    <w:qFormat/>
-    <w:rsid w:val="00C61708"/>
-    <w:pPr>
-      <w:pBdr>
-        <w:bottom w:val="single" w:sz="6" w:space="1" w:color="4F81BD" w:themeColor="accent1"/>
-      </w:pBdr>
-      <w:spacing w:before="300" w:after="0"/>
-      <w:outlineLvl w:val="4"/>
-    </w:pPr>
-    <w:rPr>
-      <w:caps/>
-      <w:color w:val="365F91" w:themeColor="accent1" w:themeShade="BF"/>
-      <w:spacing w:val="10"/>
-      <w:sz w:val="22"/>
-      <w:szCs w:val="22"/>
-    </w:rPr>
-  </w:style>
-  <w:style w:type="paragraph" w:styleId="Heading6">
-    <w:name w:val="heading 6"/>
-    <w:basedOn w:val="Normal"/>
-    <w:next w:val="Normal"/>
-    <w:link w:val="Heading6Char"/>
-    <w:uiPriority w:val="9"/>
-    <w:semiHidden/>
-    <w:unhideWhenUsed/>
-    <w:qFormat/>
-    <w:rsid w:val="00C61708"/>
-    <w:pPr>
-      <w:pBdr>
-        <w:bottom w:val="dotted" w:sz="6" w:space="1" w:color="4F81BD" w:themeColor="accent1"/>
-      </w:pBdr>
-      <w:spacing w:before="300" w:after="0"/>
-      <w:outlineLvl w:val="5"/>
-    </w:pPr>
-    <w:rPr>
-      <w:caps/>
-      <w:color w:val="365F91" w:themeColor="accent1" w:themeShade="BF"/>
-      <w:spacing w:val="10"/>
-      <w:sz w:val="22"/>
-      <w:szCs w:val="22"/>
-    </w:rPr>
-  </w:style>
-  <w:style w:type="paragraph" w:styleId="Heading7">
-    <w:name w:val="heading 7"/>
-    <w:basedOn w:val="Normal"/>
-    <w:next w:val="Normal"/>
-    <w:link w:val="Heading7Char"/>
-    <w:uiPriority w:val="9"/>
-    <w:semiHidden/>
-    <w:unhideWhenUsed/>
-    <w:qFormat/>
-    <w:rsid w:val="00C61708"/>
-    <w:pPr>
-      <w:spacing w:before="300" w:after="0"/>
-      <w:outlineLvl w:val="6"/>
-    </w:pPr>
-    <w:rPr>
-      <w:caps/>
-      <w:color w:val="365F91" w:themeColor="accent1" w:themeShade="BF"/>
-      <w:spacing w:val="10"/>
-      <w:sz w:val="22"/>
-      <w:szCs w:val="22"/>
-    </w:rPr>
-  </w:style>
-  <w:style w:type="paragraph" w:styleId="Heading8">
-    <w:name w:val="heading 8"/>
-    <w:basedOn w:val="Normal"/>
-    <w:next w:val="Normal"/>
-    <w:link w:val="Heading8Char"/>
-    <w:uiPriority w:val="9"/>
-    <w:semiHidden/>
-    <w:unhideWhenUsed/>
-    <w:qFormat/>
-    <w:rsid w:val="00C61708"/>
-    <w:pPr>
-      <w:spacing w:before="300" w:after="0"/>
-      <w:outlineLvl w:val="7"/>
-    </w:pPr>
-    <w:rPr>
-      <w:caps/>
-      <w:spacing w:val="10"/>
-      <w:sz w:val="18"/>
-      <w:szCs w:val="18"/>
-    </w:rPr>
-  </w:style>
-  <w:style w:type="paragraph" w:styleId="Heading9">
-    <w:name w:val="heading 9"/>
-    <w:basedOn w:val="Normal"/>
-    <w:next w:val="Normal"/>
-    <w:link w:val="Heading9Char"/>
-    <w:uiPriority w:val="9"/>
-    <w:semiHidden/>
-    <w:unhideWhenUsed/>
-    <w:qFormat/>
-    <w:rsid w:val="00C61708"/>
-    <w:pPr>
-      <w:spacing w:before="300" w:after="0"/>
-      <w:outlineLvl w:val="8"/>
-    </w:pPr>
-    <w:rPr>
-      <w:i/>
-      <w:caps/>
-      <w:spacing w:val="10"/>
-      <w:sz w:val="18"/>
-      <w:szCs w:val="18"/>
-    </w:rPr>
-  </w:style>
-  <w:style w:type="character" w:default="1" w:styleId="DefaultParagraphFont">
-    <w:name w:val="Default Paragraph Font"/>
-    <w:uiPriority w:val="1"/>
-    <w:semiHidden/>
     <w:unhideWhenUsed/>
   </w:style>
   <w:style w:type="table" w:default="1" w:styleId="TableNormal">
@@ -21382,7 +20376,7 @@
 </file>
 
 <file path=customXml/itemProps1.xml><?xml version="1.0" encoding="utf-8"?>
-<ds:datastoreItem xmlns:ds="http://schemas.openxmlformats.org/officeDocument/2006/customXml" ds:itemID="{797E28CE-230D-45E2-AE43-9F84D3A9F13E}">
+<ds:datastoreItem xmlns:ds="http://schemas.openxmlformats.org/officeDocument/2006/customXml" ds:itemID="{DA2B8283-9E16-4CCE-B473-0F26C490A65B}">
   <ds:schemaRefs>
     <ds:schemaRef ds:uri="http://schemas.openxmlformats.org/officeDocument/2006/bibliography"/>
   </ds:schemaRefs>

</xml_diff>